<commit_message>
Finalización del hito 2
</commit_message>
<xml_diff>
--- a/Desarrollo/SPVL/Análisis/SPVL-DAS.docx
+++ b/Desarrollo/SPVL/Análisis/SPVL-DAS.docx
@@ -803,7 +803,7 @@
               <w:widowControl w:val="0"/>
               <w:numPr>
                 <w:ilvl w:val="0"/>
-                <w:numId w:val="14"/>
+                <w:numId w:val="15"/>
               </w:numPr>
               <w:spacing w:line="240" w:lineRule="auto"/>
               <w:ind w:left="720" w:hanging="360"/>
@@ -826,7 +826,7 @@
               <w:widowControl w:val="0"/>
               <w:numPr>
                 <w:ilvl w:val="0"/>
-                <w:numId w:val="14"/>
+                <w:numId w:val="15"/>
               </w:numPr>
               <w:spacing w:line="240" w:lineRule="auto"/>
               <w:ind w:left="720" w:hanging="360"/>
@@ -849,7 +849,7 @@
               <w:widowControl w:val="0"/>
               <w:numPr>
                 <w:ilvl w:val="0"/>
-                <w:numId w:val="14"/>
+                <w:numId w:val="15"/>
               </w:numPr>
               <w:spacing w:line="240" w:lineRule="auto"/>
               <w:ind w:left="720" w:hanging="360"/>
@@ -872,7 +872,7 @@
               <w:widowControl w:val="0"/>
               <w:numPr>
                 <w:ilvl w:val="0"/>
-                <w:numId w:val="14"/>
+                <w:numId w:val="15"/>
               </w:numPr>
               <w:spacing w:line="240" w:lineRule="auto"/>
               <w:ind w:left="720" w:hanging="360"/>
@@ -895,7 +895,7 @@
               <w:widowControl w:val="0"/>
               <w:numPr>
                 <w:ilvl w:val="0"/>
-                <w:numId w:val="14"/>
+                <w:numId w:val="15"/>
               </w:numPr>
               <w:spacing w:line="240" w:lineRule="auto"/>
               <w:ind w:left="720" w:hanging="360"/>
@@ -972,6 +972,166 @@
                 <w:rtl w:val="0"/>
               </w:rPr>
               <w:t xml:space="preserve">23/10/2022</w:t>
+            </w:r>
+          </w:p>
+        </w:tc>
+      </w:tr>
+      <w:tr>
+        <w:trPr>
+          <w:cantSplit w:val="0"/>
+          <w:tblHeader w:val="0"/>
+        </w:trPr>
+        <w:tc>
+          <w:tcPr>
+            <w:shd w:fill="auto" w:val="clear"/>
+            <w:tcMar>
+              <w:top w:w="100.0" w:type="dxa"/>
+              <w:left w:w="100.0" w:type="dxa"/>
+              <w:bottom w:w="100.0" w:type="dxa"/>
+              <w:right w:w="100.0" w:type="dxa"/>
+            </w:tcMar>
+            <w:vAlign w:val="top"/>
+          </w:tcPr>
+          <w:p>
+            <w:pPr>
+              <w:widowControl w:val="0"/>
+              <w:spacing w:line="240" w:lineRule="auto"/>
+              <w:rPr>
+                <w:sz w:val="24"/>
+                <w:szCs w:val="24"/>
+              </w:rPr>
+            </w:pPr>
+            <w:r>
+              <w:rPr>
+                <w:sz w:val="24"/>
+                <w:szCs w:val="24"/>
+                <w:rtl w:val="0"/>
+              </w:rPr>
+              <w:t xml:space="preserve">1.1</w:t>
+            </w:r>
+          </w:p>
+        </w:tc>
+        <w:tc>
+          <w:tcPr>
+            <w:shd w:fill="auto" w:val="clear"/>
+            <w:tcMar>
+              <w:top w:w="100.0" w:type="dxa"/>
+              <w:left w:w="100.0" w:type="dxa"/>
+              <w:bottom w:w="100.0" w:type="dxa"/>
+              <w:right w:w="100.0" w:type="dxa"/>
+            </w:tcMar>
+            <w:vAlign w:val="top"/>
+          </w:tcPr>
+          <w:p>
+            <w:pPr>
+              <w:widowControl w:val="0"/>
+              <w:numPr>
+                <w:ilvl w:val="0"/>
+                <w:numId w:val="15"/>
+              </w:numPr>
+              <w:spacing w:line="240" w:lineRule="auto"/>
+              <w:ind w:left="720" w:hanging="360"/>
+              <w:rPr>
+                <w:sz w:val="24"/>
+                <w:szCs w:val="24"/>
+              </w:rPr>
+            </w:pPr>
+            <w:r>
+              <w:rPr>
+                <w:sz w:val="24"/>
+                <w:szCs w:val="24"/>
+                <w:rtl w:val="0"/>
+              </w:rPr>
+              <w:t xml:space="preserve">Gustavo Alonso Tuyo Acero</w:t>
+            </w:r>
+          </w:p>
+          <w:p>
+            <w:pPr>
+              <w:widowControl w:val="0"/>
+              <w:numPr>
+                <w:ilvl w:val="0"/>
+                <w:numId w:val="15"/>
+              </w:numPr>
+              <w:spacing w:line="240" w:lineRule="auto"/>
+              <w:ind w:left="720" w:hanging="360"/>
+              <w:rPr>
+                <w:sz w:val="24"/>
+                <w:szCs w:val="24"/>
+              </w:rPr>
+            </w:pPr>
+            <w:r>
+              <w:rPr>
+                <w:sz w:val="24"/>
+                <w:szCs w:val="24"/>
+                <w:rtl w:val="0"/>
+              </w:rPr>
+              <w:t xml:space="preserve">Ortiz Urbai, Sebastian</w:t>
+            </w:r>
+          </w:p>
+        </w:tc>
+        <w:tc>
+          <w:tcPr>
+            <w:shd w:fill="auto" w:val="clear"/>
+            <w:tcMar>
+              <w:top w:w="100.0" w:type="dxa"/>
+              <w:left w:w="100.0" w:type="dxa"/>
+              <w:bottom w:w="100.0" w:type="dxa"/>
+              <w:right w:w="100.0" w:type="dxa"/>
+            </w:tcMar>
+            <w:vAlign w:val="top"/>
+          </w:tcPr>
+          <w:p>
+            <w:pPr>
+              <w:widowControl w:val="0"/>
+              <w:numPr>
+                <w:ilvl w:val="0"/>
+                <w:numId w:val="10"/>
+              </w:numPr>
+              <w:spacing w:line="240" w:lineRule="auto"/>
+              <w:ind w:left="720" w:hanging="360"/>
+              <w:rPr>
+                <w:sz w:val="24"/>
+                <w:szCs w:val="24"/>
+                <w:u w:val="none"/>
+              </w:rPr>
+            </w:pPr>
+            <w:r>
+              <w:rPr>
+                <w:sz w:val="24"/>
+                <w:szCs w:val="24"/>
+                <w:rtl w:val="0"/>
+              </w:rPr>
+              <w:t xml:space="preserve">Se agrego la descripción de la segunda iteración.</w:t>
+            </w:r>
+          </w:p>
+        </w:tc>
+        <w:tc>
+          <w:tcPr>
+            <w:shd w:fill="auto" w:val="clear"/>
+            <w:tcMar>
+              <w:top w:w="100.0" w:type="dxa"/>
+              <w:left w:w="100.0" w:type="dxa"/>
+              <w:bottom w:w="100.0" w:type="dxa"/>
+              <w:right w:w="100.0" w:type="dxa"/>
+            </w:tcMar>
+            <w:vAlign w:val="top"/>
+          </w:tcPr>
+          <w:p>
+            <w:pPr>
+              <w:widowControl w:val="0"/>
+              <w:spacing w:line="240" w:lineRule="auto"/>
+              <w:rPr>
+                <w:sz w:val="24"/>
+                <w:szCs w:val="24"/>
+              </w:rPr>
+            </w:pPr>
+            <w:r>
+              <w:rPr>
+                <w:sz w:val="24"/>
+                <w:szCs w:val="24"/>
+                <w:rtl w:val="0"/>
+              </w:rPr>
+              <w:t xml:space="preserve">11/11/2022</w:t>
             </w:r>
           </w:p>
         </w:tc>
@@ -1496,7 +1656,7 @@
       <w:pPr>
         <w:numPr>
           <w:ilvl w:val="0"/>
-          <w:numId w:val="10"/>
+          <w:numId w:val="11"/>
         </w:numPr>
         <w:spacing w:line="360" w:lineRule="auto"/>
         <w:ind w:left="2160" w:hanging="360"/>
@@ -1520,7 +1680,7 @@
       <w:pPr>
         <w:numPr>
           <w:ilvl w:val="0"/>
-          <w:numId w:val="10"/>
+          <w:numId w:val="11"/>
         </w:numPr>
         <w:spacing w:line="360" w:lineRule="auto"/>
         <w:ind w:left="2160" w:hanging="360"/>
@@ -4442,7 +4602,7 @@
               <w:widowControl w:val="0"/>
               <w:numPr>
                 <w:ilvl w:val="0"/>
-                <w:numId w:val="11"/>
+                <w:numId w:val="12"/>
               </w:numPr>
               <w:spacing w:line="240" w:lineRule="auto"/>
               <w:ind w:left="720" w:hanging="360"/>
@@ -4465,7 +4625,7 @@
               <w:widowControl w:val="0"/>
               <w:numPr>
                 <w:ilvl w:val="0"/>
-                <w:numId w:val="11"/>
+                <w:numId w:val="12"/>
               </w:numPr>
               <w:spacing w:line="240" w:lineRule="auto"/>
               <w:ind w:left="720" w:hanging="360"/>
@@ -4488,7 +4648,7 @@
               <w:widowControl w:val="0"/>
               <w:numPr>
                 <w:ilvl w:val="0"/>
-                <w:numId w:val="11"/>
+                <w:numId w:val="12"/>
               </w:numPr>
               <w:spacing w:line="240" w:lineRule="auto"/>
               <w:ind w:left="720" w:hanging="360"/>
@@ -4917,12 +5077,12 @@
             <wp:extent cx="4138613" cy="2261800"/>
             <wp:effectExtent b="0" l="0" r="0" t="0"/>
             <wp:wrapNone/>
-            <wp:docPr id="6" name="image5.png"/>
+            <wp:docPr id="6" name="image6.png"/>
             <a:graphic>
               <a:graphicData uri="http://schemas.openxmlformats.org/drawingml/2006/picture">
                 <pic:pic>
                   <pic:nvPicPr>
-                    <pic:cNvPr id="0" name="image5.png"/>
+                    <pic:cNvPr id="0" name="image6.png"/>
                     <pic:cNvPicPr preferRelativeResize="0"/>
                   </pic:nvPicPr>
                   <pic:blipFill>
@@ -6822,7 +6982,7 @@
             <w:pPr>
               <w:numPr>
                 <w:ilvl w:val="0"/>
-                <w:numId w:val="13"/>
+                <w:numId w:val="14"/>
               </w:numPr>
               <w:ind w:left="720" w:hanging="360"/>
             </w:pPr>
@@ -6837,7 +6997,7 @@
             <w:pPr>
               <w:numPr>
                 <w:ilvl w:val="0"/>
-                <w:numId w:val="13"/>
+                <w:numId w:val="14"/>
               </w:numPr>
               <w:ind w:left="720" w:hanging="360"/>
             </w:pPr>
@@ -7029,7 +7189,7 @@
             <w:pPr>
               <w:numPr>
                 <w:ilvl w:val="0"/>
-                <w:numId w:val="12"/>
+                <w:numId w:val="13"/>
               </w:numPr>
               <w:ind w:left="720" w:hanging="360"/>
             </w:pPr>
@@ -7044,7 +7204,7 @@
             <w:pPr>
               <w:numPr>
                 <w:ilvl w:val="0"/>
-                <w:numId w:val="12"/>
+                <w:numId w:val="13"/>
               </w:numPr>
               <w:ind w:left="720" w:hanging="360"/>
             </w:pPr>
@@ -7377,13 +7537,12 @@
           <w:ilvl w:val="0"/>
           <w:numId w:val="2"/>
         </w:numPr>
-        <w:spacing w:line="480" w:lineRule="auto"/>
+        <w:spacing w:line="360" w:lineRule="auto"/>
         <w:ind w:left="720" w:hanging="360"/>
         <w:rPr>
           <w:b w:val="1"/>
           <w:sz w:val="24"/>
           <w:szCs w:val="24"/>
-          <w:u w:val="none"/>
         </w:rPr>
       </w:pPr>
       <w:r>
@@ -7393,11 +7552,83 @@
           <w:szCs w:val="24"/>
           <w:rtl w:val="0"/>
         </w:rPr>
-        <w:t xml:space="preserve"> Primera iteración: estructuración general del sistema</w:t>
+        <w:t xml:space="preserve">Consideraciones generales</w:t>
       </w:r>
     </w:p>
     <w:p>
       <w:pPr>
+        <w:numPr>
+          <w:ilvl w:val="1"/>
+          <w:numId w:val="2"/>
+        </w:numPr>
+        <w:spacing w:line="360" w:lineRule="auto"/>
+        <w:ind w:left="1440" w:hanging="360"/>
+        <w:rPr>
+          <w:b w:val="1"/>
+          <w:sz w:val="24"/>
+          <w:szCs w:val="24"/>
+        </w:rPr>
+      </w:pPr>
+      <w:r>
+        <w:rPr>
+          <w:b w:val="1"/>
+          <w:sz w:val="24"/>
+          <w:szCs w:val="24"/>
+          <w:rtl w:val="0"/>
+        </w:rPr>
+        <w:t xml:space="preserve">Definición de arquitectura</w:t>
+      </w:r>
+    </w:p>
+    <w:p>
+      <w:pPr>
+        <w:numPr>
+          <w:ilvl w:val="0"/>
+          <w:numId w:val="6"/>
+        </w:numPr>
+        <w:spacing w:line="360" w:lineRule="auto"/>
+        <w:ind w:left="2160" w:hanging="360"/>
+        <w:rPr>
+          <w:sz w:val="24"/>
+          <w:szCs w:val="24"/>
+        </w:rPr>
+      </w:pPr>
+      <w:r>
+        <w:rPr>
+          <w:sz w:val="24"/>
+          <w:szCs w:val="24"/>
+          <w:rtl w:val="0"/>
+        </w:rPr>
+        <w:t xml:space="preserve">Para que el desarrollo del Sistema de Punto de Venta eLiquor se optó por trabajar en 3 capas (presentación, lógica de negocio y acceso datos). </w:t>
+      </w:r>
+    </w:p>
+    <w:p>
+      <w:pPr>
+        <w:numPr>
+          <w:ilvl w:val="1"/>
+          <w:numId w:val="2"/>
+        </w:numPr>
+        <w:spacing w:line="360" w:lineRule="auto"/>
+        <w:ind w:left="1440" w:hanging="360"/>
+        <w:rPr>
+          <w:b w:val="1"/>
+          <w:sz w:val="24"/>
+          <w:szCs w:val="24"/>
+        </w:rPr>
+      </w:pPr>
+      <w:r>
+        <w:rPr>
+          <w:b w:val="1"/>
+          <w:sz w:val="24"/>
+          <w:szCs w:val="24"/>
+          <w:rtl w:val="0"/>
+        </w:rPr>
+        <w:t xml:space="preserve">Tecnologías utilizadas</w:t>
+      </w:r>
+    </w:p>
+    <w:p>
+      <w:pPr>
+        <w:spacing w:line="360" w:lineRule="auto"/>
+        <w:ind w:left="1440" w:firstLine="0"/>
         <w:rPr>
           <w:b w:val="1"/>
           <w:sz w:val="24"/>
@@ -7413,6 +7644,599 @@
     <w:tbl>
       <w:tblPr>
         <w:tblStyle w:val="Table10"/>
+        <w:tblW w:w="8160.0" w:type="dxa"/>
+        <w:jc w:val="left"/>
+        <w:tblInd w:w="1200.0" w:type="dxa"/>
+        <w:tblBorders>
+          <w:top w:color="000000" w:space="0" w:sz="8" w:val="single"/>
+          <w:left w:color="000000" w:space="0" w:sz="8" w:val="single"/>
+          <w:bottom w:color="000000" w:space="0" w:sz="8" w:val="single"/>
+          <w:right w:color="000000" w:space="0" w:sz="8" w:val="single"/>
+          <w:insideH w:color="000000" w:space="0" w:sz="8" w:val="single"/>
+          <w:insideV w:color="000000" w:space="0" w:sz="8" w:val="single"/>
+        </w:tblBorders>
+        <w:tblLayout w:type="fixed"/>
+        <w:tblLook w:val="0600"/>
+      </w:tblPr>
+      <w:tblGrid>
+        <w:gridCol w:w="1950"/>
+        <w:gridCol w:w="3330"/>
+        <w:gridCol w:w="2880"/>
+        <w:tblGridChange w:id="0">
+          <w:tblGrid>
+            <w:gridCol w:w="1950"/>
+            <w:gridCol w:w="3330"/>
+            <w:gridCol w:w="2880"/>
+          </w:tblGrid>
+        </w:tblGridChange>
+      </w:tblGrid>
+      <w:tr>
+        <w:trPr>
+          <w:cantSplit w:val="0"/>
+          <w:tblHeader w:val="0"/>
+        </w:trPr>
+        <w:tc>
+          <w:tcPr>
+            <w:shd w:fill="auto" w:val="clear"/>
+            <w:tcMar>
+              <w:top w:w="100.0" w:type="dxa"/>
+              <w:left w:w="100.0" w:type="dxa"/>
+              <w:bottom w:w="100.0" w:type="dxa"/>
+              <w:right w:w="100.0" w:type="dxa"/>
+            </w:tcMar>
+            <w:vAlign w:val="top"/>
+          </w:tcPr>
+          <w:p>
+            <w:pPr>
+              <w:widowControl w:val="0"/>
+              <w:spacing w:line="240" w:lineRule="auto"/>
+              <w:rPr>
+                <w:sz w:val="24"/>
+                <w:szCs w:val="24"/>
+              </w:rPr>
+            </w:pPr>
+            <w:r>
+              <w:rPr>
+                <w:sz w:val="24"/>
+                <w:szCs w:val="24"/>
+                <w:rtl w:val="0"/>
+              </w:rPr>
+              <w:t xml:space="preserve">Tecnología </w:t>
+            </w:r>
+          </w:p>
+        </w:tc>
+        <w:tc>
+          <w:tcPr>
+            <w:shd w:fill="auto" w:val="clear"/>
+            <w:tcMar>
+              <w:top w:w="100.0" w:type="dxa"/>
+              <w:left w:w="100.0" w:type="dxa"/>
+              <w:bottom w:w="100.0" w:type="dxa"/>
+              <w:right w:w="100.0" w:type="dxa"/>
+            </w:tcMar>
+            <w:vAlign w:val="top"/>
+          </w:tcPr>
+          <w:p>
+            <w:pPr>
+              <w:widowControl w:val="0"/>
+              <w:spacing w:line="240" w:lineRule="auto"/>
+              <w:rPr>
+                <w:sz w:val="24"/>
+                <w:szCs w:val="24"/>
+              </w:rPr>
+            </w:pPr>
+            <w:r>
+              <w:rPr>
+                <w:sz w:val="24"/>
+                <w:szCs w:val="24"/>
+                <w:rtl w:val="0"/>
+              </w:rPr>
+              <w:t xml:space="preserve">Descripción</w:t>
+            </w:r>
+          </w:p>
+        </w:tc>
+        <w:tc>
+          <w:tcPr>
+            <w:shd w:fill="auto" w:val="clear"/>
+            <w:tcMar>
+              <w:top w:w="100.0" w:type="dxa"/>
+              <w:left w:w="100.0" w:type="dxa"/>
+              <w:bottom w:w="100.0" w:type="dxa"/>
+              <w:right w:w="100.0" w:type="dxa"/>
+            </w:tcMar>
+            <w:vAlign w:val="top"/>
+          </w:tcPr>
+          <w:p>
+            <w:pPr>
+              <w:widowControl w:val="0"/>
+              <w:spacing w:line="240" w:lineRule="auto"/>
+              <w:rPr>
+                <w:sz w:val="24"/>
+                <w:szCs w:val="24"/>
+              </w:rPr>
+            </w:pPr>
+            <w:r>
+              <w:rPr>
+                <w:sz w:val="24"/>
+                <w:szCs w:val="24"/>
+                <w:rtl w:val="0"/>
+              </w:rPr>
+              <w:t xml:space="preserve">Logo</w:t>
+            </w:r>
+          </w:p>
+        </w:tc>
+      </w:tr>
+      <w:tr>
+        <w:trPr>
+          <w:cantSplit w:val="0"/>
+          <w:tblHeader w:val="0"/>
+        </w:trPr>
+        <w:tc>
+          <w:tcPr>
+            <w:shd w:fill="auto" w:val="clear"/>
+            <w:tcMar>
+              <w:top w:w="100.0" w:type="dxa"/>
+              <w:left w:w="100.0" w:type="dxa"/>
+              <w:bottom w:w="100.0" w:type="dxa"/>
+              <w:right w:w="100.0" w:type="dxa"/>
+            </w:tcMar>
+            <w:vAlign w:val="top"/>
+          </w:tcPr>
+          <w:p>
+            <w:pPr>
+              <w:widowControl w:val="0"/>
+              <w:spacing w:line="240" w:lineRule="auto"/>
+              <w:rPr>
+                <w:sz w:val="24"/>
+                <w:szCs w:val="24"/>
+              </w:rPr>
+            </w:pPr>
+            <w:r>
+              <w:rPr>
+                <w:sz w:val="24"/>
+                <w:szCs w:val="24"/>
+                <w:rtl w:val="0"/>
+              </w:rPr>
+              <w:t xml:space="preserve">Apache NetBeans IDE 15</w:t>
+            </w:r>
+          </w:p>
+        </w:tc>
+        <w:tc>
+          <w:tcPr>
+            <w:shd w:fill="auto" w:val="clear"/>
+            <w:tcMar>
+              <w:top w:w="100.0" w:type="dxa"/>
+              <w:left w:w="100.0" w:type="dxa"/>
+              <w:bottom w:w="100.0" w:type="dxa"/>
+              <w:right w:w="100.0" w:type="dxa"/>
+            </w:tcMar>
+            <w:vAlign w:val="top"/>
+          </w:tcPr>
+          <w:p>
+            <w:pPr>
+              <w:widowControl w:val="0"/>
+              <w:spacing w:line="240" w:lineRule="auto"/>
+              <w:rPr>
+                <w:sz w:val="24"/>
+                <w:szCs w:val="24"/>
+              </w:rPr>
+            </w:pPr>
+            <w:r>
+              <w:rPr>
+                <w:sz w:val="24"/>
+                <w:szCs w:val="24"/>
+                <w:rtl w:val="0"/>
+              </w:rPr>
+              <w:t xml:space="preserve">Entorno de desarrollo integrado libre que proporciona soporte para lenguajes de programación como Java, PHP, C/C++, entre otros. Nos servirá para la codificación y el desarrollo de la lógica e interfaces gráficas del aplicativo, debido a que nos otorga dichas funcionalidades</w:t>
+            </w:r>
+          </w:p>
+        </w:tc>
+        <w:tc>
+          <w:tcPr>
+            <w:shd w:fill="auto" w:val="clear"/>
+            <w:tcMar>
+              <w:top w:w="100.0" w:type="dxa"/>
+              <w:left w:w="100.0" w:type="dxa"/>
+              <w:bottom w:w="100.0" w:type="dxa"/>
+              <w:right w:w="100.0" w:type="dxa"/>
+            </w:tcMar>
+            <w:vAlign w:val="top"/>
+          </w:tcPr>
+          <w:p>
+            <w:pPr>
+              <w:widowControl w:val="0"/>
+              <w:spacing w:line="240" w:lineRule="auto"/>
+              <w:jc w:val="center"/>
+              <w:rPr>
+                <w:b w:val="1"/>
+                <w:sz w:val="24"/>
+                <w:szCs w:val="24"/>
+              </w:rPr>
+            </w:pPr>
+            <w:r>
+              <w:rPr>
+                <w:b w:val="1"/>
+                <w:sz w:val="24"/>
+                <w:szCs w:val="24"/>
+              </w:rPr>
+              <w:drawing>
+                <wp:inline distB="114300" distT="114300" distL="114300" distR="114300">
+                  <wp:extent cx="1466850" cy="1689100"/>
+                  <wp:effectExtent b="0" l="0" r="0" t="0"/>
+                  <wp:docPr id="5" name="image5.png"/>
+                  <a:graphic>
+                    <a:graphicData uri="http://schemas.openxmlformats.org/drawingml/2006/picture">
+                      <pic:pic>
+                        <pic:nvPicPr>
+                          <pic:cNvPr id="0" name="image5.png"/>
+                          <pic:cNvPicPr preferRelativeResize="0"/>
+                        </pic:nvPicPr>
+                        <pic:blipFill>
+                          <a:blip r:embed="rId8"/>
+                          <a:srcRect b="0" l="0" r="0" t="0"/>
+                          <a:stretch>
+                            <a:fillRect/>
+                          </a:stretch>
+                        </pic:blipFill>
+                        <pic:spPr>
+                          <a:xfrm>
+                            <a:off x="0" y="0"/>
+                            <a:ext cx="1466850" cy="1689100"/>
+                          </a:xfrm>
+                          <a:prstGeom prst="rect"/>
+                          <a:ln/>
+                        </pic:spPr>
+                      </pic:pic>
+                    </a:graphicData>
+                  </a:graphic>
+                </wp:inline>
+              </w:drawing>
+            </w:r>
+            <w:r>
+              <w:rPr>
+                <w:rtl w:val="0"/>
+              </w:rPr>
+            </w:r>
+          </w:p>
+        </w:tc>
+      </w:tr>
+      <w:tr>
+        <w:trPr>
+          <w:cantSplit w:val="0"/>
+          <w:tblHeader w:val="0"/>
+        </w:trPr>
+        <w:tc>
+          <w:tcPr>
+            <w:shd w:fill="auto" w:val="clear"/>
+            <w:tcMar>
+              <w:top w:w="100.0" w:type="dxa"/>
+              <w:left w:w="100.0" w:type="dxa"/>
+              <w:bottom w:w="100.0" w:type="dxa"/>
+              <w:right w:w="100.0" w:type="dxa"/>
+            </w:tcMar>
+            <w:vAlign w:val="top"/>
+          </w:tcPr>
+          <w:p>
+            <w:pPr>
+              <w:widowControl w:val="0"/>
+              <w:spacing w:line="240" w:lineRule="auto"/>
+              <w:rPr>
+                <w:sz w:val="24"/>
+                <w:szCs w:val="24"/>
+              </w:rPr>
+            </w:pPr>
+            <w:r>
+              <w:rPr>
+                <w:sz w:val="24"/>
+                <w:szCs w:val="24"/>
+                <w:rtl w:val="0"/>
+              </w:rPr>
+              <w:t xml:space="preserve">Java 17</w:t>
+            </w:r>
+          </w:p>
+        </w:tc>
+        <w:tc>
+          <w:tcPr>
+            <w:shd w:fill="auto" w:val="clear"/>
+            <w:tcMar>
+              <w:top w:w="100.0" w:type="dxa"/>
+              <w:left w:w="100.0" w:type="dxa"/>
+              <w:bottom w:w="100.0" w:type="dxa"/>
+              <w:right w:w="100.0" w:type="dxa"/>
+            </w:tcMar>
+            <w:vAlign w:val="top"/>
+          </w:tcPr>
+          <w:p>
+            <w:pPr>
+              <w:widowControl w:val="0"/>
+              <w:spacing w:line="240" w:lineRule="auto"/>
+              <w:rPr>
+                <w:sz w:val="24"/>
+                <w:szCs w:val="24"/>
+              </w:rPr>
+            </w:pPr>
+            <w:r>
+              <w:rPr>
+                <w:sz w:val="24"/>
+                <w:szCs w:val="24"/>
+                <w:rtl w:val="0"/>
+              </w:rPr>
+              <w:t xml:space="preserve">Java es un lenguaje de programación que aplica el paradigma de orientación a objetos, que nos será útil para desarrollar la lógica de nuestro sistema. Además, incluye la librería Swing que nos ayudará con la elaboración de interfaces gráficas.</w:t>
+            </w:r>
+          </w:p>
+        </w:tc>
+        <w:tc>
+          <w:tcPr>
+            <w:shd w:fill="auto" w:val="clear"/>
+            <w:tcMar>
+              <w:top w:w="100.0" w:type="dxa"/>
+              <w:left w:w="100.0" w:type="dxa"/>
+              <w:bottom w:w="100.0" w:type="dxa"/>
+              <w:right w:w="100.0" w:type="dxa"/>
+            </w:tcMar>
+            <w:vAlign w:val="top"/>
+          </w:tcPr>
+          <w:p>
+            <w:pPr>
+              <w:widowControl w:val="0"/>
+              <w:spacing w:line="240" w:lineRule="auto"/>
+              <w:jc w:val="center"/>
+              <w:rPr>
+                <w:b w:val="1"/>
+                <w:sz w:val="24"/>
+                <w:szCs w:val="24"/>
+              </w:rPr>
+            </w:pPr>
+            <w:r>
+              <w:rPr>
+                <w:b w:val="1"/>
+                <w:sz w:val="24"/>
+                <w:szCs w:val="24"/>
+              </w:rPr>
+              <w:drawing>
+                <wp:inline distB="114300" distT="114300" distL="114300" distR="114300">
+                  <wp:extent cx="1695450" cy="1270000"/>
+                  <wp:effectExtent b="0" l="0" r="0" t="0"/>
+                  <wp:docPr id="2" name="image2.png"/>
+                  <a:graphic>
+                    <a:graphicData uri="http://schemas.openxmlformats.org/drawingml/2006/picture">
+                      <pic:pic>
+                        <pic:nvPicPr>
+                          <pic:cNvPr id="0" name="image2.png"/>
+                          <pic:cNvPicPr preferRelativeResize="0"/>
+                        </pic:nvPicPr>
+                        <pic:blipFill>
+                          <a:blip r:embed="rId9"/>
+                          <a:srcRect b="0" l="0" r="0" t="0"/>
+                          <a:stretch>
+                            <a:fillRect/>
+                          </a:stretch>
+                        </pic:blipFill>
+                        <pic:spPr>
+                          <a:xfrm>
+                            <a:off x="0" y="0"/>
+                            <a:ext cx="1695450" cy="1270000"/>
+                          </a:xfrm>
+                          <a:prstGeom prst="rect"/>
+                          <a:ln/>
+                        </pic:spPr>
+                      </pic:pic>
+                    </a:graphicData>
+                  </a:graphic>
+                </wp:inline>
+              </w:drawing>
+            </w:r>
+            <w:r>
+              <w:rPr>
+                <w:rtl w:val="0"/>
+              </w:rPr>
+            </w:r>
+          </w:p>
+        </w:tc>
+      </w:tr>
+      <w:tr>
+        <w:trPr>
+          <w:cantSplit w:val="0"/>
+          <w:tblHeader w:val="0"/>
+        </w:trPr>
+        <w:tc>
+          <w:tcPr>
+            <w:shd w:fill="auto" w:val="clear"/>
+            <w:tcMar>
+              <w:top w:w="100.0" w:type="dxa"/>
+              <w:left w:w="100.0" w:type="dxa"/>
+              <w:bottom w:w="100.0" w:type="dxa"/>
+              <w:right w:w="100.0" w:type="dxa"/>
+            </w:tcMar>
+            <w:vAlign w:val="top"/>
+          </w:tcPr>
+          <w:p>
+            <w:pPr>
+              <w:widowControl w:val="0"/>
+              <w:spacing w:line="240" w:lineRule="auto"/>
+              <w:rPr>
+                <w:sz w:val="24"/>
+                <w:szCs w:val="24"/>
+              </w:rPr>
+            </w:pPr>
+            <w:r>
+              <w:rPr>
+                <w:sz w:val="24"/>
+                <w:szCs w:val="24"/>
+                <w:rtl w:val="0"/>
+              </w:rPr>
+              <w:t xml:space="preserve">MySQL Workbench 8.0</w:t>
+            </w:r>
+          </w:p>
+        </w:tc>
+        <w:tc>
+          <w:tcPr>
+            <w:shd w:fill="auto" w:val="clear"/>
+            <w:tcMar>
+              <w:top w:w="100.0" w:type="dxa"/>
+              <w:left w:w="100.0" w:type="dxa"/>
+              <w:bottom w:w="100.0" w:type="dxa"/>
+              <w:right w:w="100.0" w:type="dxa"/>
+            </w:tcMar>
+            <w:vAlign w:val="top"/>
+          </w:tcPr>
+          <w:p>
+            <w:pPr>
+              <w:widowControl w:val="0"/>
+              <w:spacing w:line="240" w:lineRule="auto"/>
+              <w:rPr>
+                <w:sz w:val="24"/>
+                <w:szCs w:val="24"/>
+              </w:rPr>
+            </w:pPr>
+            <w:r>
+              <w:rPr>
+                <w:sz w:val="24"/>
+                <w:szCs w:val="24"/>
+                <w:rtl w:val="0"/>
+              </w:rPr>
+              <w:t xml:space="preserve">Es una herramienta de diseño y administración de bases de datos, que nos será útil para la creación y verificación de la base de datos utilizada por el sistema</w:t>
+            </w:r>
+          </w:p>
+        </w:tc>
+        <w:tc>
+          <w:tcPr>
+            <w:shd w:fill="auto" w:val="clear"/>
+            <w:tcMar>
+              <w:top w:w="100.0" w:type="dxa"/>
+              <w:left w:w="100.0" w:type="dxa"/>
+              <w:bottom w:w="100.0" w:type="dxa"/>
+              <w:right w:w="100.0" w:type="dxa"/>
+            </w:tcMar>
+            <w:vAlign w:val="top"/>
+          </w:tcPr>
+          <w:p>
+            <w:pPr>
+              <w:widowControl w:val="0"/>
+              <w:spacing w:line="240" w:lineRule="auto"/>
+              <w:jc w:val="center"/>
+              <w:rPr>
+                <w:b w:val="1"/>
+                <w:sz w:val="24"/>
+                <w:szCs w:val="24"/>
+              </w:rPr>
+            </w:pPr>
+            <w:r>
+              <w:rPr>
+                <w:b w:val="1"/>
+                <w:sz w:val="24"/>
+                <w:szCs w:val="24"/>
+              </w:rPr>
+              <w:drawing>
+                <wp:inline distB="114300" distT="114300" distL="114300" distR="114300">
+                  <wp:extent cx="1695450" cy="1701800"/>
+                  <wp:effectExtent b="0" l="0" r="0" t="0"/>
+                  <wp:docPr id="1" name="image1.png"/>
+                  <a:graphic>
+                    <a:graphicData uri="http://schemas.openxmlformats.org/drawingml/2006/picture">
+                      <pic:pic>
+                        <pic:nvPicPr>
+                          <pic:cNvPr id="0" name="image1.png"/>
+                          <pic:cNvPicPr preferRelativeResize="0"/>
+                        </pic:nvPicPr>
+                        <pic:blipFill>
+                          <a:blip r:embed="rId10"/>
+                          <a:srcRect b="0" l="0" r="0" t="0"/>
+                          <a:stretch>
+                            <a:fillRect/>
+                          </a:stretch>
+                        </pic:blipFill>
+                        <pic:spPr>
+                          <a:xfrm>
+                            <a:off x="0" y="0"/>
+                            <a:ext cx="1695450" cy="1701800"/>
+                          </a:xfrm>
+                          <a:prstGeom prst="rect"/>
+                          <a:ln/>
+                        </pic:spPr>
+                      </pic:pic>
+                    </a:graphicData>
+                  </a:graphic>
+                </wp:inline>
+              </w:drawing>
+            </w:r>
+            <w:r>
+              <w:rPr>
+                <w:rtl w:val="0"/>
+              </w:rPr>
+            </w:r>
+          </w:p>
+        </w:tc>
+      </w:tr>
+    </w:tbl>
+    <w:p>
+      <w:pPr>
+        <w:spacing w:line="360" w:lineRule="auto"/>
+        <w:ind w:left="1440" w:firstLine="0"/>
+        <w:rPr>
+          <w:b w:val="1"/>
+          <w:sz w:val="24"/>
+          <w:szCs w:val="24"/>
+        </w:rPr>
+      </w:pPr>
+      <w:r>
+        <w:rPr>
+          <w:rtl w:val="0"/>
+        </w:rPr>
+      </w:r>
+    </w:p>
+    <w:p>
+      <w:pPr>
+        <w:numPr>
+          <w:ilvl w:val="0"/>
+          <w:numId w:val="2"/>
+        </w:numPr>
+        <w:spacing w:line="480" w:lineRule="auto"/>
+        <w:ind w:left="720" w:hanging="360"/>
+        <w:rPr>
+          <w:b w:val="1"/>
+          <w:sz w:val="24"/>
+          <w:szCs w:val="24"/>
+          <w:u w:val="none"/>
+        </w:rPr>
+      </w:pPr>
+      <w:r>
+        <w:rPr>
+          <w:b w:val="1"/>
+          <w:sz w:val="24"/>
+          <w:szCs w:val="24"/>
+          <w:rtl w:val="0"/>
+        </w:rPr>
+        <w:t xml:space="preserve">Resumen de iteraciones</w:t>
+      </w:r>
+    </w:p>
+    <w:p>
+      <w:pPr>
+        <w:numPr>
+          <w:ilvl w:val="1"/>
+          <w:numId w:val="2"/>
+        </w:numPr>
+        <w:spacing w:line="480" w:lineRule="auto"/>
+        <w:ind w:left="1440" w:hanging="360"/>
+        <w:rPr>
+          <w:b w:val="1"/>
+          <w:sz w:val="24"/>
+          <w:szCs w:val="24"/>
+        </w:rPr>
+      </w:pPr>
+      <w:r>
+        <w:rPr>
+          <w:b w:val="1"/>
+          <w:sz w:val="24"/>
+          <w:szCs w:val="24"/>
+          <w:rtl w:val="0"/>
+        </w:rPr>
+        <w:t xml:space="preserve"> Primera iteración: estructuración general del sistema</w:t>
+      </w:r>
+    </w:p>
+    <w:tbl>
+      <w:tblPr>
+        <w:tblStyle w:val="Table11"/>
         <w:tblW w:w="9029.0" w:type="dxa"/>
         <w:jc w:val="left"/>
         <w:tblBorders>
@@ -7609,7 +8433,7 @@
                 <w:szCs w:val="24"/>
                 <w:rtl w:val="0"/>
               </w:rPr>
-              <w:t xml:space="preserve">Dado que es la iteración inicial, el arquitecto debe proponer una estructuración general del sistema. Para hacerlo toma en cuenta el conjunto de casos de uso primarios y escenarios de atributos de calidad, así como las siguientes restricciones (véase sección 5.3 del documento de visión):</w:t>
+              <w:t xml:space="preserve">Para la segunda iteración los drives elegidos son: RF_01 y RF_02. Estos drivers están relacionados al módulo de login y el de registro y control de usuarios descritos en el documento de especificación de requisitos.</w:t>
             </w:r>
           </w:p>
         </w:tc>
@@ -7825,108 +8649,6 @@
     </w:p>
     <w:p>
       <w:pPr>
-        <w:numPr>
-          <w:ilvl w:val="0"/>
-          <w:numId w:val="2"/>
-        </w:numPr>
-        <w:spacing w:line="360" w:lineRule="auto"/>
-        <w:ind w:left="720" w:hanging="360"/>
-        <w:jc w:val="left"/>
-        <w:rPr>
-          <w:b w:val="1"/>
-          <w:sz w:val="24"/>
-          <w:szCs w:val="24"/>
-          <w:u w:val="none"/>
-        </w:rPr>
-      </w:pPr>
-      <w:r>
-        <w:rPr>
-          <w:b w:val="1"/>
-          <w:sz w:val="24"/>
-          <w:szCs w:val="24"/>
-          <w:rtl w:val="0"/>
-        </w:rPr>
-        <w:t xml:space="preserve">Consideraciones generales</w:t>
-      </w:r>
-    </w:p>
-    <w:p>
-      <w:pPr>
-        <w:numPr>
-          <w:ilvl w:val="1"/>
-          <w:numId w:val="2"/>
-        </w:numPr>
-        <w:spacing w:line="360" w:lineRule="auto"/>
-        <w:ind w:left="1440" w:hanging="360"/>
-        <w:jc w:val="left"/>
-        <w:rPr>
-          <w:b w:val="1"/>
-          <w:sz w:val="24"/>
-          <w:szCs w:val="24"/>
-          <w:u w:val="none"/>
-        </w:rPr>
-      </w:pPr>
-      <w:r>
-        <w:rPr>
-          <w:b w:val="1"/>
-          <w:sz w:val="24"/>
-          <w:szCs w:val="24"/>
-          <w:rtl w:val="0"/>
-        </w:rPr>
-        <w:t xml:space="preserve">Definición de arquitectura</w:t>
-      </w:r>
-    </w:p>
-    <w:p>
-      <w:pPr>
-        <w:numPr>
-          <w:ilvl w:val="0"/>
-          <w:numId w:val="6"/>
-        </w:numPr>
-        <w:spacing w:line="360" w:lineRule="auto"/>
-        <w:ind w:left="2160" w:hanging="360"/>
-        <w:jc w:val="left"/>
-        <w:rPr>
-          <w:sz w:val="24"/>
-          <w:szCs w:val="24"/>
-          <w:u w:val="none"/>
-        </w:rPr>
-      </w:pPr>
-      <w:r>
-        <w:rPr>
-          <w:sz w:val="24"/>
-          <w:szCs w:val="24"/>
-          <w:rtl w:val="0"/>
-        </w:rPr>
-        <w:t xml:space="preserve">Para que el desarrollo del Sistema de Punto de Venta eLiquor se optó por trabajar en 3 capas (presentación, lógica de negocio y acceso datos). </w:t>
-      </w:r>
-    </w:p>
-    <w:p>
-      <w:pPr>
-        <w:numPr>
-          <w:ilvl w:val="1"/>
-          <w:numId w:val="2"/>
-        </w:numPr>
-        <w:spacing w:line="360" w:lineRule="auto"/>
-        <w:ind w:left="1440" w:hanging="360"/>
-        <w:jc w:val="left"/>
-        <w:rPr>
-          <w:b w:val="1"/>
-          <w:sz w:val="24"/>
-          <w:szCs w:val="24"/>
-          <w:u w:val="none"/>
-        </w:rPr>
-      </w:pPr>
-      <w:r>
-        <w:rPr>
-          <w:b w:val="1"/>
-          <w:sz w:val="24"/>
-          <w:szCs w:val="24"/>
-          <w:rtl w:val="0"/>
-        </w:rPr>
-        <w:t xml:space="preserve">Tecnologías utilizadas</w:t>
-      </w:r>
-    </w:p>
-    <w:p>
-      <w:pPr>
         <w:spacing w:line="360" w:lineRule="auto"/>
         <w:ind w:left="1440" w:firstLine="0"/>
         <w:jc w:val="left"/>
@@ -7940,730 +8662,6 @@
         <w:rPr>
           <w:rtl w:val="0"/>
         </w:rPr>
-      </w:r>
-    </w:p>
-    <w:tbl>
-      <w:tblPr>
-        <w:tblStyle w:val="Table11"/>
-        <w:tblW w:w="8160.0" w:type="dxa"/>
-        <w:jc w:val="left"/>
-        <w:tblInd w:w="1200.0" w:type="dxa"/>
-        <w:tblBorders>
-          <w:top w:color="000000" w:space="0" w:sz="8" w:val="single"/>
-          <w:left w:color="000000" w:space="0" w:sz="8" w:val="single"/>
-          <w:bottom w:color="000000" w:space="0" w:sz="8" w:val="single"/>
-          <w:right w:color="000000" w:space="0" w:sz="8" w:val="single"/>
-          <w:insideH w:color="000000" w:space="0" w:sz="8" w:val="single"/>
-          <w:insideV w:color="000000" w:space="0" w:sz="8" w:val="single"/>
-        </w:tblBorders>
-        <w:tblLayout w:type="fixed"/>
-        <w:tblLook w:val="0600"/>
-      </w:tblPr>
-      <w:tblGrid>
-        <w:gridCol w:w="1950"/>
-        <w:gridCol w:w="3330"/>
-        <w:gridCol w:w="2880"/>
-        <w:tblGridChange w:id="0">
-          <w:tblGrid>
-            <w:gridCol w:w="1950"/>
-            <w:gridCol w:w="3330"/>
-            <w:gridCol w:w="2880"/>
-          </w:tblGrid>
-        </w:tblGridChange>
-      </w:tblGrid>
-      <w:tr>
-        <w:trPr>
-          <w:cantSplit w:val="0"/>
-          <w:tblHeader w:val="0"/>
-        </w:trPr>
-        <w:tc>
-          <w:tcPr>
-            <w:shd w:fill="auto" w:val="clear"/>
-            <w:tcMar>
-              <w:top w:w="100.0" w:type="dxa"/>
-              <w:left w:w="100.0" w:type="dxa"/>
-              <w:bottom w:w="100.0" w:type="dxa"/>
-              <w:right w:w="100.0" w:type="dxa"/>
-            </w:tcMar>
-            <w:vAlign w:val="top"/>
-          </w:tcPr>
-          <w:p>
-            <w:pPr>
-              <w:keepNext w:val="0"/>
-              <w:keepLines w:val="0"/>
-              <w:pageBreakBefore w:val="0"/>
-              <w:widowControl w:val="0"/>
-              <w:pBdr>
-                <w:top w:space="0" w:sz="0" w:val="nil"/>
-                <w:left w:space="0" w:sz="0" w:val="nil"/>
-                <w:bottom w:space="0" w:sz="0" w:val="nil"/>
-                <w:right w:space="0" w:sz="0" w:val="nil"/>
-                <w:between w:space="0" w:sz="0" w:val="nil"/>
-              </w:pBdr>
-              <w:shd w:fill="auto" w:val="clear"/>
-              <w:spacing w:after="0" w:before="0" w:line="240" w:lineRule="auto"/>
-              <w:ind w:left="0" w:right="0" w:firstLine="0"/>
-              <w:jc w:val="left"/>
-              <w:rPr>
-                <w:sz w:val="24"/>
-                <w:szCs w:val="24"/>
-              </w:rPr>
-            </w:pPr>
-            <w:r>
-              <w:rPr>
-                <w:sz w:val="24"/>
-                <w:szCs w:val="24"/>
-                <w:rtl w:val="0"/>
-              </w:rPr>
-              <w:t xml:space="preserve">Tecnología </w:t>
-            </w:r>
-          </w:p>
-        </w:tc>
-        <w:tc>
-          <w:tcPr>
-            <w:shd w:fill="auto" w:val="clear"/>
-            <w:tcMar>
-              <w:top w:w="100.0" w:type="dxa"/>
-              <w:left w:w="100.0" w:type="dxa"/>
-              <w:bottom w:w="100.0" w:type="dxa"/>
-              <w:right w:w="100.0" w:type="dxa"/>
-            </w:tcMar>
-            <w:vAlign w:val="top"/>
-          </w:tcPr>
-          <w:p>
-            <w:pPr>
-              <w:keepNext w:val="0"/>
-              <w:keepLines w:val="0"/>
-              <w:pageBreakBefore w:val="0"/>
-              <w:widowControl w:val="0"/>
-              <w:pBdr>
-                <w:top w:space="0" w:sz="0" w:val="nil"/>
-                <w:left w:space="0" w:sz="0" w:val="nil"/>
-                <w:bottom w:space="0" w:sz="0" w:val="nil"/>
-                <w:right w:space="0" w:sz="0" w:val="nil"/>
-                <w:between w:space="0" w:sz="0" w:val="nil"/>
-              </w:pBdr>
-              <w:shd w:fill="auto" w:val="clear"/>
-              <w:spacing w:after="0" w:before="0" w:line="240" w:lineRule="auto"/>
-              <w:ind w:left="0" w:right="0" w:firstLine="0"/>
-              <w:jc w:val="left"/>
-              <w:rPr>
-                <w:sz w:val="24"/>
-                <w:szCs w:val="24"/>
-              </w:rPr>
-            </w:pPr>
-            <w:r>
-              <w:rPr>
-                <w:sz w:val="24"/>
-                <w:szCs w:val="24"/>
-                <w:rtl w:val="0"/>
-              </w:rPr>
-              <w:t xml:space="preserve">Descripción</w:t>
-            </w:r>
-          </w:p>
-        </w:tc>
-        <w:tc>
-          <w:tcPr>
-            <w:shd w:fill="auto" w:val="clear"/>
-            <w:tcMar>
-              <w:top w:w="100.0" w:type="dxa"/>
-              <w:left w:w="100.0" w:type="dxa"/>
-              <w:bottom w:w="100.0" w:type="dxa"/>
-              <w:right w:w="100.0" w:type="dxa"/>
-            </w:tcMar>
-            <w:vAlign w:val="top"/>
-          </w:tcPr>
-          <w:p>
-            <w:pPr>
-              <w:keepNext w:val="0"/>
-              <w:keepLines w:val="0"/>
-              <w:pageBreakBefore w:val="0"/>
-              <w:widowControl w:val="0"/>
-              <w:pBdr>
-                <w:top w:space="0" w:sz="0" w:val="nil"/>
-                <w:left w:space="0" w:sz="0" w:val="nil"/>
-                <w:bottom w:space="0" w:sz="0" w:val="nil"/>
-                <w:right w:space="0" w:sz="0" w:val="nil"/>
-                <w:between w:space="0" w:sz="0" w:val="nil"/>
-              </w:pBdr>
-              <w:shd w:fill="auto" w:val="clear"/>
-              <w:spacing w:after="0" w:before="0" w:line="240" w:lineRule="auto"/>
-              <w:ind w:left="0" w:right="0" w:firstLine="0"/>
-              <w:jc w:val="left"/>
-              <w:rPr>
-                <w:sz w:val="24"/>
-                <w:szCs w:val="24"/>
-              </w:rPr>
-            </w:pPr>
-            <w:r>
-              <w:rPr>
-                <w:sz w:val="24"/>
-                <w:szCs w:val="24"/>
-                <w:rtl w:val="0"/>
-              </w:rPr>
-              <w:t xml:space="preserve">Logo</w:t>
-            </w:r>
-          </w:p>
-        </w:tc>
-      </w:tr>
-      <w:tr>
-        <w:trPr>
-          <w:cantSplit w:val="0"/>
-          <w:tblHeader w:val="0"/>
-        </w:trPr>
-        <w:tc>
-          <w:tcPr>
-            <w:shd w:fill="auto" w:val="clear"/>
-            <w:tcMar>
-              <w:top w:w="100.0" w:type="dxa"/>
-              <w:left w:w="100.0" w:type="dxa"/>
-              <w:bottom w:w="100.0" w:type="dxa"/>
-              <w:right w:w="100.0" w:type="dxa"/>
-            </w:tcMar>
-            <w:vAlign w:val="top"/>
-          </w:tcPr>
-          <w:p>
-            <w:pPr>
-              <w:keepNext w:val="0"/>
-              <w:keepLines w:val="0"/>
-              <w:pageBreakBefore w:val="0"/>
-              <w:widowControl w:val="0"/>
-              <w:pBdr>
-                <w:top w:space="0" w:sz="0" w:val="nil"/>
-                <w:left w:space="0" w:sz="0" w:val="nil"/>
-                <w:bottom w:space="0" w:sz="0" w:val="nil"/>
-                <w:right w:space="0" w:sz="0" w:val="nil"/>
-                <w:between w:space="0" w:sz="0" w:val="nil"/>
-              </w:pBdr>
-              <w:shd w:fill="auto" w:val="clear"/>
-              <w:spacing w:after="0" w:before="0" w:line="240" w:lineRule="auto"/>
-              <w:ind w:left="0" w:right="0" w:firstLine="0"/>
-              <w:jc w:val="left"/>
-              <w:rPr>
-                <w:sz w:val="24"/>
-                <w:szCs w:val="24"/>
-              </w:rPr>
-            </w:pPr>
-            <w:r>
-              <w:rPr>
-                <w:sz w:val="24"/>
-                <w:szCs w:val="24"/>
-                <w:rtl w:val="0"/>
-              </w:rPr>
-              <w:t xml:space="preserve">Apache NetBeans IDE 15</w:t>
-            </w:r>
-          </w:p>
-        </w:tc>
-        <w:tc>
-          <w:tcPr>
-            <w:shd w:fill="auto" w:val="clear"/>
-            <w:tcMar>
-              <w:top w:w="100.0" w:type="dxa"/>
-              <w:left w:w="100.0" w:type="dxa"/>
-              <w:bottom w:w="100.0" w:type="dxa"/>
-              <w:right w:w="100.0" w:type="dxa"/>
-            </w:tcMar>
-            <w:vAlign w:val="top"/>
-          </w:tcPr>
-          <w:p>
-            <w:pPr>
-              <w:keepNext w:val="0"/>
-              <w:keepLines w:val="0"/>
-              <w:pageBreakBefore w:val="0"/>
-              <w:widowControl w:val="0"/>
-              <w:pBdr>
-                <w:top w:space="0" w:sz="0" w:val="nil"/>
-                <w:left w:space="0" w:sz="0" w:val="nil"/>
-                <w:bottom w:space="0" w:sz="0" w:val="nil"/>
-                <w:right w:space="0" w:sz="0" w:val="nil"/>
-                <w:between w:space="0" w:sz="0" w:val="nil"/>
-              </w:pBdr>
-              <w:shd w:fill="auto" w:val="clear"/>
-              <w:spacing w:after="0" w:before="0" w:line="240" w:lineRule="auto"/>
-              <w:ind w:left="0" w:right="0" w:firstLine="0"/>
-              <w:jc w:val="left"/>
-              <w:rPr>
-                <w:sz w:val="24"/>
-                <w:szCs w:val="24"/>
-              </w:rPr>
-            </w:pPr>
-            <w:r>
-              <w:rPr>
-                <w:sz w:val="24"/>
-                <w:szCs w:val="24"/>
-                <w:rtl w:val="0"/>
-              </w:rPr>
-              <w:t xml:space="preserve">Entorno de desarrollo integrado libre que proporciona soporte para lenguajes de programación como Java, PHP, C/C++, entre otros. Nos servirá para la codificación y el desarrollo de la lógica e interfaces gráficas del aplicativo, debido a que nos otorga dichas funcionalidades</w:t>
-            </w:r>
-          </w:p>
-        </w:tc>
-        <w:tc>
-          <w:tcPr>
-            <w:shd w:fill="auto" w:val="clear"/>
-            <w:tcMar>
-              <w:top w:w="100.0" w:type="dxa"/>
-              <w:left w:w="100.0" w:type="dxa"/>
-              <w:bottom w:w="100.0" w:type="dxa"/>
-              <w:right w:w="100.0" w:type="dxa"/>
-            </w:tcMar>
-            <w:vAlign w:val="top"/>
-          </w:tcPr>
-          <w:p>
-            <w:pPr>
-              <w:keepNext w:val="0"/>
-              <w:keepLines w:val="0"/>
-              <w:pageBreakBefore w:val="0"/>
-              <w:widowControl w:val="0"/>
-              <w:pBdr>
-                <w:top w:space="0" w:sz="0" w:val="nil"/>
-                <w:left w:space="0" w:sz="0" w:val="nil"/>
-                <w:bottom w:space="0" w:sz="0" w:val="nil"/>
-                <w:right w:space="0" w:sz="0" w:val="nil"/>
-                <w:between w:space="0" w:sz="0" w:val="nil"/>
-              </w:pBdr>
-              <w:shd w:fill="auto" w:val="clear"/>
-              <w:spacing w:after="0" w:before="0" w:line="240" w:lineRule="auto"/>
-              <w:ind w:left="0" w:right="0" w:firstLine="0"/>
-              <w:jc w:val="center"/>
-              <w:rPr>
-                <w:b w:val="1"/>
-                <w:sz w:val="24"/>
-                <w:szCs w:val="24"/>
-              </w:rPr>
-            </w:pPr>
-            <w:r>
-              <w:rPr>
-                <w:b w:val="1"/>
-                <w:sz w:val="24"/>
-                <w:szCs w:val="24"/>
-              </w:rPr>
-              <w:drawing>
-                <wp:inline distB="114300" distT="114300" distL="114300" distR="114300">
-                  <wp:extent cx="1466850" cy="1689100"/>
-                  <wp:effectExtent b="0" l="0" r="0" t="0"/>
-                  <wp:docPr id="1" name="image6.png"/>
-                  <a:graphic>
-                    <a:graphicData uri="http://schemas.openxmlformats.org/drawingml/2006/picture">
-                      <pic:pic>
-                        <pic:nvPicPr>
-                          <pic:cNvPr id="0" name="image6.png"/>
-                          <pic:cNvPicPr preferRelativeResize="0"/>
-                        </pic:nvPicPr>
-                        <pic:blipFill>
-                          <a:blip r:embed="rId8"/>
-                          <a:srcRect b="0" l="0" r="0" t="0"/>
-                          <a:stretch>
-                            <a:fillRect/>
-                          </a:stretch>
-                        </pic:blipFill>
-                        <pic:spPr>
-                          <a:xfrm>
-                            <a:off x="0" y="0"/>
-                            <a:ext cx="1466850" cy="1689100"/>
-                          </a:xfrm>
-                          <a:prstGeom prst="rect"/>
-                          <a:ln/>
-                        </pic:spPr>
-                      </pic:pic>
-                    </a:graphicData>
-                  </a:graphic>
-                </wp:inline>
-              </w:drawing>
-            </w:r>
-            <w:r>
-              <w:rPr>
-                <w:rtl w:val="0"/>
-              </w:rPr>
-            </w:r>
-          </w:p>
-        </w:tc>
-      </w:tr>
-      <w:tr>
-        <w:trPr>
-          <w:cantSplit w:val="0"/>
-          <w:tblHeader w:val="0"/>
-        </w:trPr>
-        <w:tc>
-          <w:tcPr>
-            <w:shd w:fill="auto" w:val="clear"/>
-            <w:tcMar>
-              <w:top w:w="100.0" w:type="dxa"/>
-              <w:left w:w="100.0" w:type="dxa"/>
-              <w:bottom w:w="100.0" w:type="dxa"/>
-              <w:right w:w="100.0" w:type="dxa"/>
-            </w:tcMar>
-            <w:vAlign w:val="top"/>
-          </w:tcPr>
-          <w:p>
-            <w:pPr>
-              <w:keepNext w:val="0"/>
-              <w:keepLines w:val="0"/>
-              <w:pageBreakBefore w:val="0"/>
-              <w:widowControl w:val="0"/>
-              <w:pBdr>
-                <w:top w:space="0" w:sz="0" w:val="nil"/>
-                <w:left w:space="0" w:sz="0" w:val="nil"/>
-                <w:bottom w:space="0" w:sz="0" w:val="nil"/>
-                <w:right w:space="0" w:sz="0" w:val="nil"/>
-                <w:between w:space="0" w:sz="0" w:val="nil"/>
-              </w:pBdr>
-              <w:shd w:fill="auto" w:val="clear"/>
-              <w:spacing w:after="0" w:before="0" w:line="240" w:lineRule="auto"/>
-              <w:ind w:left="0" w:right="0" w:firstLine="0"/>
-              <w:jc w:val="left"/>
-              <w:rPr>
-                <w:sz w:val="24"/>
-                <w:szCs w:val="24"/>
-              </w:rPr>
-            </w:pPr>
-            <w:r>
-              <w:rPr>
-                <w:sz w:val="24"/>
-                <w:szCs w:val="24"/>
-                <w:rtl w:val="0"/>
-              </w:rPr>
-              <w:t xml:space="preserve">Java 17</w:t>
-            </w:r>
-          </w:p>
-        </w:tc>
-        <w:tc>
-          <w:tcPr>
-            <w:shd w:fill="auto" w:val="clear"/>
-            <w:tcMar>
-              <w:top w:w="100.0" w:type="dxa"/>
-              <w:left w:w="100.0" w:type="dxa"/>
-              <w:bottom w:w="100.0" w:type="dxa"/>
-              <w:right w:w="100.0" w:type="dxa"/>
-            </w:tcMar>
-            <w:vAlign w:val="top"/>
-          </w:tcPr>
-          <w:p>
-            <w:pPr>
-              <w:keepNext w:val="0"/>
-              <w:keepLines w:val="0"/>
-              <w:pageBreakBefore w:val="0"/>
-              <w:widowControl w:val="0"/>
-              <w:pBdr>
-                <w:top w:space="0" w:sz="0" w:val="nil"/>
-                <w:left w:space="0" w:sz="0" w:val="nil"/>
-                <w:bottom w:space="0" w:sz="0" w:val="nil"/>
-                <w:right w:space="0" w:sz="0" w:val="nil"/>
-                <w:between w:space="0" w:sz="0" w:val="nil"/>
-              </w:pBdr>
-              <w:shd w:fill="auto" w:val="clear"/>
-              <w:spacing w:after="0" w:before="0" w:line="240" w:lineRule="auto"/>
-              <w:ind w:left="0" w:right="0" w:firstLine="0"/>
-              <w:jc w:val="left"/>
-              <w:rPr>
-                <w:sz w:val="24"/>
-                <w:szCs w:val="24"/>
-              </w:rPr>
-            </w:pPr>
-            <w:r>
-              <w:rPr>
-                <w:sz w:val="24"/>
-                <w:szCs w:val="24"/>
-                <w:rtl w:val="0"/>
-              </w:rPr>
-              <w:t xml:space="preserve">Java es un lenguaje de programación que aplica el paradigma de orientación a objetos, que nos será útil para desarrollar la lógica de nuestro sistema. Además, incluye la librería Swing que nos ayudará con la elaboración de interfaces gráficas.</w:t>
-            </w:r>
-          </w:p>
-        </w:tc>
-        <w:tc>
-          <w:tcPr>
-            <w:shd w:fill="auto" w:val="clear"/>
-            <w:tcMar>
-              <w:top w:w="100.0" w:type="dxa"/>
-              <w:left w:w="100.0" w:type="dxa"/>
-              <w:bottom w:w="100.0" w:type="dxa"/>
-              <w:right w:w="100.0" w:type="dxa"/>
-            </w:tcMar>
-            <w:vAlign w:val="top"/>
-          </w:tcPr>
-          <w:p>
-            <w:pPr>
-              <w:keepNext w:val="0"/>
-              <w:keepLines w:val="0"/>
-              <w:pageBreakBefore w:val="0"/>
-              <w:widowControl w:val="0"/>
-              <w:pBdr>
-                <w:top w:space="0" w:sz="0" w:val="nil"/>
-                <w:left w:space="0" w:sz="0" w:val="nil"/>
-                <w:bottom w:space="0" w:sz="0" w:val="nil"/>
-                <w:right w:space="0" w:sz="0" w:val="nil"/>
-                <w:between w:space="0" w:sz="0" w:val="nil"/>
-              </w:pBdr>
-              <w:shd w:fill="auto" w:val="clear"/>
-              <w:spacing w:after="0" w:before="0" w:line="240" w:lineRule="auto"/>
-              <w:ind w:left="0" w:right="0" w:firstLine="0"/>
-              <w:jc w:val="center"/>
-              <w:rPr>
-                <w:b w:val="1"/>
-                <w:sz w:val="24"/>
-                <w:szCs w:val="24"/>
-              </w:rPr>
-            </w:pPr>
-            <w:r>
-              <w:rPr>
-                <w:b w:val="1"/>
-                <w:sz w:val="24"/>
-                <w:szCs w:val="24"/>
-              </w:rPr>
-              <w:drawing>
-                <wp:inline distB="114300" distT="114300" distL="114300" distR="114300">
-                  <wp:extent cx="1695450" cy="1270000"/>
-                  <wp:effectExtent b="0" l="0" r="0" t="0"/>
-                  <wp:docPr id="2" name="image1.png"/>
-                  <a:graphic>
-                    <a:graphicData uri="http://schemas.openxmlformats.org/drawingml/2006/picture">
-                      <pic:pic>
-                        <pic:nvPicPr>
-                          <pic:cNvPr id="0" name="image1.png"/>
-                          <pic:cNvPicPr preferRelativeResize="0"/>
-                        </pic:nvPicPr>
-                        <pic:blipFill>
-                          <a:blip r:embed="rId9"/>
-                          <a:srcRect b="0" l="0" r="0" t="0"/>
-                          <a:stretch>
-                            <a:fillRect/>
-                          </a:stretch>
-                        </pic:blipFill>
-                        <pic:spPr>
-                          <a:xfrm>
-                            <a:off x="0" y="0"/>
-                            <a:ext cx="1695450" cy="1270000"/>
-                          </a:xfrm>
-                          <a:prstGeom prst="rect"/>
-                          <a:ln/>
-                        </pic:spPr>
-                      </pic:pic>
-                    </a:graphicData>
-                  </a:graphic>
-                </wp:inline>
-              </w:drawing>
-            </w:r>
-            <w:r>
-              <w:rPr>
-                <w:rtl w:val="0"/>
-              </w:rPr>
-            </w:r>
-          </w:p>
-        </w:tc>
-      </w:tr>
-      <w:tr>
-        <w:trPr>
-          <w:cantSplit w:val="0"/>
-          <w:tblHeader w:val="0"/>
-        </w:trPr>
-        <w:tc>
-          <w:tcPr>
-            <w:shd w:fill="auto" w:val="clear"/>
-            <w:tcMar>
-              <w:top w:w="100.0" w:type="dxa"/>
-              <w:left w:w="100.0" w:type="dxa"/>
-              <w:bottom w:w="100.0" w:type="dxa"/>
-              <w:right w:w="100.0" w:type="dxa"/>
-            </w:tcMar>
-            <w:vAlign w:val="top"/>
-          </w:tcPr>
-          <w:p>
-            <w:pPr>
-              <w:keepNext w:val="0"/>
-              <w:keepLines w:val="0"/>
-              <w:pageBreakBefore w:val="0"/>
-              <w:widowControl w:val="0"/>
-              <w:pBdr>
-                <w:top w:space="0" w:sz="0" w:val="nil"/>
-                <w:left w:space="0" w:sz="0" w:val="nil"/>
-                <w:bottom w:space="0" w:sz="0" w:val="nil"/>
-                <w:right w:space="0" w:sz="0" w:val="nil"/>
-                <w:between w:space="0" w:sz="0" w:val="nil"/>
-              </w:pBdr>
-              <w:shd w:fill="auto" w:val="clear"/>
-              <w:spacing w:after="0" w:before="0" w:line="240" w:lineRule="auto"/>
-              <w:ind w:left="0" w:right="0" w:firstLine="0"/>
-              <w:jc w:val="left"/>
-              <w:rPr>
-                <w:sz w:val="24"/>
-                <w:szCs w:val="24"/>
-              </w:rPr>
-            </w:pPr>
-            <w:r>
-              <w:rPr>
-                <w:sz w:val="24"/>
-                <w:szCs w:val="24"/>
-                <w:rtl w:val="0"/>
-              </w:rPr>
-              <w:t xml:space="preserve">MySQL Workbench 8.0</w:t>
-            </w:r>
-          </w:p>
-        </w:tc>
-        <w:tc>
-          <w:tcPr>
-            <w:shd w:fill="auto" w:val="clear"/>
-            <w:tcMar>
-              <w:top w:w="100.0" w:type="dxa"/>
-              <w:left w:w="100.0" w:type="dxa"/>
-              <w:bottom w:w="100.0" w:type="dxa"/>
-              <w:right w:w="100.0" w:type="dxa"/>
-            </w:tcMar>
-            <w:vAlign w:val="top"/>
-          </w:tcPr>
-          <w:p>
-            <w:pPr>
-              <w:keepNext w:val="0"/>
-              <w:keepLines w:val="0"/>
-              <w:pageBreakBefore w:val="0"/>
-              <w:widowControl w:val="0"/>
-              <w:pBdr>
-                <w:top w:space="0" w:sz="0" w:val="nil"/>
-                <w:left w:space="0" w:sz="0" w:val="nil"/>
-                <w:bottom w:space="0" w:sz="0" w:val="nil"/>
-                <w:right w:space="0" w:sz="0" w:val="nil"/>
-                <w:between w:space="0" w:sz="0" w:val="nil"/>
-              </w:pBdr>
-              <w:shd w:fill="auto" w:val="clear"/>
-              <w:spacing w:after="0" w:before="0" w:line="240" w:lineRule="auto"/>
-              <w:ind w:left="0" w:right="0" w:firstLine="0"/>
-              <w:jc w:val="left"/>
-              <w:rPr>
-                <w:sz w:val="24"/>
-                <w:szCs w:val="24"/>
-              </w:rPr>
-            </w:pPr>
-            <w:r>
-              <w:rPr>
-                <w:sz w:val="24"/>
-                <w:szCs w:val="24"/>
-                <w:rtl w:val="0"/>
-              </w:rPr>
-              <w:t xml:space="preserve">Es una herramienta de diseño y administración de bases de datos, que nos será útil para la creación y verificación de la base de datos utilizada por el sistema</w:t>
-            </w:r>
-          </w:p>
-        </w:tc>
-        <w:tc>
-          <w:tcPr>
-            <w:shd w:fill="auto" w:val="clear"/>
-            <w:tcMar>
-              <w:top w:w="100.0" w:type="dxa"/>
-              <w:left w:w="100.0" w:type="dxa"/>
-              <w:bottom w:w="100.0" w:type="dxa"/>
-              <w:right w:w="100.0" w:type="dxa"/>
-            </w:tcMar>
-            <w:vAlign w:val="top"/>
-          </w:tcPr>
-          <w:p>
-            <w:pPr>
-              <w:keepNext w:val="0"/>
-              <w:keepLines w:val="0"/>
-              <w:pageBreakBefore w:val="0"/>
-              <w:widowControl w:val="0"/>
-              <w:pBdr>
-                <w:top w:space="0" w:sz="0" w:val="nil"/>
-                <w:left w:space="0" w:sz="0" w:val="nil"/>
-                <w:bottom w:space="0" w:sz="0" w:val="nil"/>
-                <w:right w:space="0" w:sz="0" w:val="nil"/>
-                <w:between w:space="0" w:sz="0" w:val="nil"/>
-              </w:pBdr>
-              <w:shd w:fill="auto" w:val="clear"/>
-              <w:spacing w:after="0" w:before="0" w:line="240" w:lineRule="auto"/>
-              <w:ind w:left="0" w:right="0" w:firstLine="0"/>
-              <w:jc w:val="center"/>
-              <w:rPr>
-                <w:b w:val="1"/>
-                <w:sz w:val="24"/>
-                <w:szCs w:val="24"/>
-              </w:rPr>
-            </w:pPr>
-            <w:r>
-              <w:rPr>
-                <w:b w:val="1"/>
-                <w:sz w:val="24"/>
-                <w:szCs w:val="24"/>
-              </w:rPr>
-              <w:drawing>
-                <wp:inline distB="114300" distT="114300" distL="114300" distR="114300">
-                  <wp:extent cx="1695450" cy="1701800"/>
-                  <wp:effectExtent b="0" l="0" r="0" t="0"/>
-                  <wp:docPr id="3" name="image4.png"/>
-                  <a:graphic>
-                    <a:graphicData uri="http://schemas.openxmlformats.org/drawingml/2006/picture">
-                      <pic:pic>
-                        <pic:nvPicPr>
-                          <pic:cNvPr id="0" name="image4.png"/>
-                          <pic:cNvPicPr preferRelativeResize="0"/>
-                        </pic:nvPicPr>
-                        <pic:blipFill>
-                          <a:blip r:embed="rId10"/>
-                          <a:srcRect b="0" l="0" r="0" t="0"/>
-                          <a:stretch>
-                            <a:fillRect/>
-                          </a:stretch>
-                        </pic:blipFill>
-                        <pic:spPr>
-                          <a:xfrm>
-                            <a:off x="0" y="0"/>
-                            <a:ext cx="1695450" cy="1701800"/>
-                          </a:xfrm>
-                          <a:prstGeom prst="rect"/>
-                          <a:ln/>
-                        </pic:spPr>
-                      </pic:pic>
-                    </a:graphicData>
-                  </a:graphic>
-                </wp:inline>
-              </w:drawing>
-            </w:r>
-            <w:r>
-              <w:rPr>
-                <w:rtl w:val="0"/>
-              </w:rPr>
-            </w:r>
-          </w:p>
-        </w:tc>
-      </w:tr>
-    </w:tbl>
-    <w:p>
-      <w:pPr>
-        <w:spacing w:line="360" w:lineRule="auto"/>
-        <w:ind w:left="1440" w:firstLine="0"/>
-        <w:jc w:val="left"/>
-        <w:rPr>
-          <w:b w:val="1"/>
-          <w:sz w:val="24"/>
-          <w:szCs w:val="24"/>
-        </w:rPr>
-      </w:pPr>
-      <w:r>
-        <w:rPr>
-          <w:rtl w:val="0"/>
-        </w:rPr>
-      </w:r>
-    </w:p>
-    <w:p>
-      <w:pPr>
-        <w:numPr>
-          <w:ilvl w:val="1"/>
-          <w:numId w:val="2"/>
-        </w:numPr>
-        <w:spacing w:line="360" w:lineRule="auto"/>
-        <w:ind w:left="1440" w:hanging="360"/>
-        <w:jc w:val="left"/>
-        <w:rPr>
-          <w:b w:val="1"/>
-          <w:sz w:val="24"/>
-          <w:szCs w:val="24"/>
-          <w:u w:val="none"/>
-        </w:rPr>
-      </w:pPr>
-      <w:r>
-        <w:rPr>
-          <w:b w:val="1"/>
-          <w:sz w:val="24"/>
-          <w:szCs w:val="24"/>
-          <w:rtl w:val="0"/>
-        </w:rPr>
-        <w:t xml:space="preserve">Capas arquitectónicas</w:t>
       </w:r>
     </w:p>
     <w:p>
@@ -8689,6 +8687,32 @@
           <w:szCs w:val="24"/>
           <w:rtl w:val="0"/>
         </w:rPr>
+        <w:t xml:space="preserve">Capas arquitectónicas</w:t>
+      </w:r>
+    </w:p>
+    <w:p>
+      <w:pPr>
+        <w:numPr>
+          <w:ilvl w:val="3"/>
+          <w:numId w:val="2"/>
+        </w:numPr>
+        <w:spacing w:line="360" w:lineRule="auto"/>
+        <w:ind w:left="2880" w:hanging="360"/>
+        <w:jc w:val="left"/>
+        <w:rPr>
+          <w:b w:val="1"/>
+          <w:sz w:val="24"/>
+          <w:szCs w:val="24"/>
+          <w:u w:val="none"/>
+        </w:rPr>
+      </w:pPr>
+      <w:r>
+        <w:rPr>
+          <w:b w:val="1"/>
+          <w:sz w:val="24"/>
+          <w:szCs w:val="24"/>
+          <w:rtl w:val="0"/>
+        </w:rPr>
         <w:t xml:space="preserve">Perspectiva Lógica</w:t>
       </w:r>
     </w:p>
@@ -8722,12 +8746,12 @@
           <wp:inline distB="114300" distT="114300" distL="114300" distR="114300">
             <wp:extent cx="2409825" cy="6257925"/>
             <wp:effectExtent b="0" l="0" r="0" t="0"/>
-            <wp:docPr id="4" name="image3.png"/>
+            <wp:docPr id="3" name="image4.png"/>
             <a:graphic>
               <a:graphicData uri="http://schemas.openxmlformats.org/drawingml/2006/picture">
                 <pic:pic>
                   <pic:nvPicPr>
-                    <pic:cNvPr id="0" name="image3.png"/>
+                    <pic:cNvPr id="0" name="image4.png"/>
                     <pic:cNvPicPr preferRelativeResize="0"/>
                   </pic:nvPicPr>
                   <pic:blipFill>
@@ -9198,9 +9222,15 @@
     </w:p>
     <w:p>
       <w:pPr>
-        <w:rPr>
-          <w:sz w:val="24"/>
-          <w:szCs w:val="24"/>
+        <w:numPr>
+          <w:ilvl w:val="3"/>
+          <w:numId w:val="2"/>
+        </w:numPr>
+        <w:ind w:left="2880" w:hanging="360"/>
+        <w:rPr>
+          <w:sz w:val="24"/>
+          <w:szCs w:val="24"/>
+          <w:u w:val="none"/>
         </w:rPr>
       </w:pPr>
       <w:r>
@@ -9209,7 +9239,7 @@
           <w:szCs w:val="24"/>
           <w:rtl w:val="0"/>
         </w:rPr>
-        <w:t xml:space="preserve">7.  Perspectiva física: (simbología: UML)</w:t>
+        <w:t xml:space="preserve">Perspectiva física: (simbología: UML)</w:t>
       </w:r>
     </w:p>
     <w:p>
@@ -9229,12 +9259,12 @@
           <wp:inline distB="114300" distT="114300" distL="114300" distR="114300">
             <wp:extent cx="3971925" cy="4953000"/>
             <wp:effectExtent b="0" l="0" r="0" t="0"/>
-            <wp:docPr id="5" name="image2.png"/>
+            <wp:docPr id="4" name="image3.png"/>
             <a:graphic>
               <a:graphicData uri="http://schemas.openxmlformats.org/drawingml/2006/picture">
                 <pic:pic>
                   <pic:nvPicPr>
-                    <pic:cNvPr id="0" name="image2.png"/>
+                    <pic:cNvPr id="0" name="image3.png"/>
                     <pic:cNvPicPr preferRelativeResize="0"/>
                   </pic:nvPicPr>
                   <pic:blipFill>
@@ -9513,9 +9543,12 @@
     </w:tbl>
     <w:p>
       <w:pPr>
+        <w:numPr>
+          <w:ilvl w:val="1"/>
+          <w:numId w:val="2"/>
+        </w:numPr>
         <w:spacing w:line="480" w:lineRule="auto"/>
-        <w:ind w:left="0" w:firstLine="0"/>
-        <w:jc w:val="left"/>
+        <w:ind w:left="1440" w:hanging="360"/>
         <w:rPr>
           <w:b w:val="1"/>
           <w:sz w:val="24"/>
@@ -9523,68 +9556,13 @@
         </w:rPr>
       </w:pPr>
       <w:r>
-        <w:br w:type="page"/>
-      </w:r>
-      <w:r>
-        <w:rPr>
+        <w:rPr>
+          <w:b w:val="1"/>
+          <w:sz w:val="24"/>
+          <w:szCs w:val="24"/>
           <w:rtl w:val="0"/>
         </w:rPr>
-      </w:r>
-    </w:p>
-    <w:p>
-      <w:pPr>
-        <w:spacing w:line="480" w:lineRule="auto"/>
-        <w:ind w:left="0" w:firstLine="0"/>
-        <w:jc w:val="right"/>
-        <w:rPr>
-          <w:b w:val="1"/>
-          <w:sz w:val="24"/>
-          <w:szCs w:val="24"/>
-        </w:rPr>
-      </w:pPr>
-      <w:r>
-        <w:rPr>
-          <w:b w:val="1"/>
-          <w:sz w:val="24"/>
-          <w:szCs w:val="24"/>
-          <w:rtl w:val="0"/>
-        </w:rPr>
-        <w:t xml:space="preserve">DISEÑO DE ARQUITECTURA</w:t>
-      </w:r>
-    </w:p>
-    <w:p>
-      <w:pPr>
-        <w:spacing w:line="480" w:lineRule="auto"/>
-        <w:ind w:left="0" w:firstLine="0"/>
-        <w:rPr>
-          <w:b w:val="1"/>
-          <w:sz w:val="24"/>
-          <w:szCs w:val="24"/>
-        </w:rPr>
-      </w:pPr>
-      <w:r>
-        <w:rPr>
-          <w:b w:val="1"/>
-          <w:sz w:val="24"/>
-          <w:szCs w:val="24"/>
-          <w:rtl w:val="0"/>
-        </w:rPr>
-        <w:t xml:space="preserve">3.1 Primera iteración: estructuración general del sistema</w:t>
-      </w:r>
-    </w:p>
-    <w:p>
-      <w:pPr>
-        <w:ind w:left="0" w:firstLine="0"/>
-        <w:rPr>
-          <w:b w:val="1"/>
-          <w:sz w:val="24"/>
-          <w:szCs w:val="24"/>
-        </w:rPr>
-      </w:pPr>
-      <w:r>
-        <w:rPr>
-          <w:rtl w:val="0"/>
-        </w:rPr>
+        <w:t xml:space="preserve"> Segunda iteración</w:t>
       </w:r>
     </w:p>
     <w:tbl>
@@ -9635,21 +9613,8 @@
           </w:tcPr>
           <w:p>
             <w:pPr>
-              <w:keepNext w:val="0"/>
-              <w:keepLines w:val="0"/>
-              <w:pageBreakBefore w:val="0"/>
-              <w:widowControl w:val="0"/>
-              <w:pBdr>
-                <w:top w:space="0" w:sz="0" w:val="nil"/>
-                <w:left w:space="0" w:sz="0" w:val="nil"/>
-                <w:bottom w:space="0" w:sz="0" w:val="nil"/>
-                <w:right w:space="0" w:sz="0" w:val="nil"/>
-                <w:between w:space="0" w:sz="0" w:val="nil"/>
-              </w:pBdr>
-              <w:shd w:fill="auto" w:val="clear"/>
-              <w:spacing w:after="0" w:before="0" w:line="240" w:lineRule="auto"/>
-              <w:ind w:left="0" w:right="0" w:firstLine="0"/>
-              <w:jc w:val="left"/>
+              <w:widowControl w:val="0"/>
+              <w:spacing w:line="240" w:lineRule="auto"/>
               <w:rPr>
                 <w:b w:val="1"/>
                 <w:sz w:val="24"/>
@@ -9663,7 +9628,7 @@
                 <w:szCs w:val="24"/>
                 <w:rtl w:val="0"/>
               </w:rPr>
-              <w:t xml:space="preserve">Resumen primera iteración</w:t>
+              <w:t xml:space="preserve">Resumen segunda iteración</w:t>
             </w:r>
           </w:p>
         </w:tc>
@@ -9687,21 +9652,8 @@
           </w:tcPr>
           <w:p>
             <w:pPr>
-              <w:keepNext w:val="0"/>
-              <w:keepLines w:val="0"/>
-              <w:pageBreakBefore w:val="0"/>
-              <w:widowControl w:val="0"/>
-              <w:pBdr>
-                <w:top w:space="0" w:sz="0" w:val="nil"/>
-                <w:left w:space="0" w:sz="0" w:val="nil"/>
-                <w:bottom w:space="0" w:sz="0" w:val="nil"/>
-                <w:right w:space="0" w:sz="0" w:val="nil"/>
-                <w:between w:space="0" w:sz="0" w:val="nil"/>
-              </w:pBdr>
-              <w:shd w:fill="auto" w:val="clear"/>
-              <w:spacing w:after="0" w:before="0" w:line="240" w:lineRule="auto"/>
-              <w:ind w:left="0" w:right="0" w:firstLine="0"/>
-              <w:jc w:val="left"/>
+              <w:widowControl w:val="0"/>
+              <w:spacing w:line="240" w:lineRule="auto"/>
               <w:rPr>
                 <w:sz w:val="24"/>
                 <w:szCs w:val="24"/>
@@ -9731,21 +9683,8 @@
           </w:tcPr>
           <w:p>
             <w:pPr>
-              <w:keepNext w:val="0"/>
-              <w:keepLines w:val="0"/>
-              <w:pageBreakBefore w:val="0"/>
-              <w:widowControl w:val="0"/>
-              <w:pBdr>
-                <w:top w:space="0" w:sz="0" w:val="nil"/>
-                <w:left w:space="0" w:sz="0" w:val="nil"/>
-                <w:bottom w:space="0" w:sz="0" w:val="nil"/>
-                <w:right w:space="0" w:sz="0" w:val="nil"/>
-                <w:between w:space="0" w:sz="0" w:val="nil"/>
-              </w:pBdr>
-              <w:shd w:fill="auto" w:val="clear"/>
-              <w:spacing w:after="0" w:before="0" w:line="240" w:lineRule="auto"/>
-              <w:ind w:left="0" w:right="0" w:firstLine="0"/>
-              <w:jc w:val="left"/>
+              <w:widowControl w:val="0"/>
+              <w:spacing w:line="240" w:lineRule="auto"/>
               <w:rPr>
                 <w:sz w:val="24"/>
                 <w:szCs w:val="24"/>
@@ -9781,21 +9720,8 @@
           </w:tcPr>
           <w:p>
             <w:pPr>
-              <w:keepNext w:val="0"/>
-              <w:keepLines w:val="0"/>
-              <w:pageBreakBefore w:val="0"/>
-              <w:widowControl w:val="0"/>
-              <w:pBdr>
-                <w:top w:space="0" w:sz="0" w:val="nil"/>
-                <w:left w:space="0" w:sz="0" w:val="nil"/>
-                <w:bottom w:space="0" w:sz="0" w:val="nil"/>
-                <w:right w:space="0" w:sz="0" w:val="nil"/>
-                <w:between w:space="0" w:sz="0" w:val="nil"/>
-              </w:pBdr>
-              <w:shd w:fill="auto" w:val="clear"/>
-              <w:spacing w:after="0" w:before="0" w:line="240" w:lineRule="auto"/>
-              <w:ind w:left="0" w:right="0" w:firstLine="0"/>
-              <w:jc w:val="left"/>
+              <w:widowControl w:val="0"/>
+              <w:spacing w:line="240" w:lineRule="auto"/>
               <w:rPr>
                 <w:sz w:val="24"/>
                 <w:szCs w:val="24"/>
@@ -9825,33 +9751,20 @@
           </w:tcPr>
           <w:p>
             <w:pPr>
-              <w:keepNext w:val="0"/>
-              <w:keepLines w:val="0"/>
-              <w:pageBreakBefore w:val="0"/>
-              <w:widowControl w:val="0"/>
-              <w:pBdr>
-                <w:top w:space="0" w:sz="0" w:val="nil"/>
-                <w:left w:space="0" w:sz="0" w:val="nil"/>
-                <w:bottom w:space="0" w:sz="0" w:val="nil"/>
-                <w:right w:space="0" w:sz="0" w:val="nil"/>
-                <w:between w:space="0" w:sz="0" w:val="nil"/>
-              </w:pBdr>
-              <w:shd w:fill="auto" w:val="clear"/>
-              <w:spacing w:after="0" w:before="0" w:line="240" w:lineRule="auto"/>
-              <w:ind w:left="0" w:right="0" w:firstLine="0"/>
-              <w:jc w:val="left"/>
-              <w:rPr>
-                <w:sz w:val="24"/>
-                <w:szCs w:val="24"/>
-              </w:rPr>
-            </w:pPr>
-            <w:r>
-              <w:rPr>
-                <w:sz w:val="24"/>
-                <w:szCs w:val="24"/>
-                <w:rtl w:val="0"/>
-              </w:rPr>
-              <w:t xml:space="preserve">Dado que es la iteración inicial, el arquitecto debe proponer una estructuración general del sistema. Para hacerlo toma en cuenta el conjunto de casos de uso primarios y escenarios de atributos de calidad, así como las siguientes restricciones (véase sección 5.3 del documento de visión):</w:t>
+              <w:widowControl w:val="0"/>
+              <w:spacing w:line="240" w:lineRule="auto"/>
+              <w:rPr>
+                <w:sz w:val="24"/>
+                <w:szCs w:val="24"/>
+              </w:rPr>
+            </w:pPr>
+            <w:r>
+              <w:rPr>
+                <w:sz w:val="24"/>
+                <w:szCs w:val="24"/>
+                <w:rtl w:val="0"/>
+              </w:rPr>
+              <w:t xml:space="preserve">RF03, RF04 y RF05</w:t>
             </w:r>
           </w:p>
         </w:tc>
@@ -9874,21 +9787,8 @@
           </w:tcPr>
           <w:p>
             <w:pPr>
-              <w:keepNext w:val="0"/>
-              <w:keepLines w:val="0"/>
-              <w:pageBreakBefore w:val="0"/>
-              <w:widowControl w:val="0"/>
-              <w:pBdr>
-                <w:top w:space="0" w:sz="0" w:val="nil"/>
-                <w:left w:space="0" w:sz="0" w:val="nil"/>
-                <w:bottom w:space="0" w:sz="0" w:val="nil"/>
-                <w:right w:space="0" w:sz="0" w:val="nil"/>
-                <w:between w:space="0" w:sz="0" w:val="nil"/>
-              </w:pBdr>
-              <w:shd w:fill="auto" w:val="clear"/>
-              <w:spacing w:after="0" w:before="0" w:line="240" w:lineRule="auto"/>
-              <w:ind w:left="0" w:right="0" w:firstLine="0"/>
-              <w:jc w:val="left"/>
+              <w:widowControl w:val="0"/>
+              <w:spacing w:line="240" w:lineRule="auto"/>
               <w:rPr>
                 <w:b w:val="1"/>
                 <w:sz w:val="24"/>
@@ -9919,21 +9819,8 @@
           </w:tcPr>
           <w:p>
             <w:pPr>
-              <w:keepNext w:val="0"/>
-              <w:keepLines w:val="0"/>
-              <w:pageBreakBefore w:val="0"/>
-              <w:widowControl w:val="0"/>
-              <w:pBdr>
-                <w:top w:space="0" w:sz="0" w:val="nil"/>
-                <w:left w:space="0" w:sz="0" w:val="nil"/>
-                <w:bottom w:space="0" w:sz="0" w:val="nil"/>
-                <w:right w:space="0" w:sz="0" w:val="nil"/>
-                <w:between w:space="0" w:sz="0" w:val="nil"/>
-              </w:pBdr>
-              <w:shd w:fill="auto" w:val="clear"/>
-              <w:spacing w:after="0" w:before="0" w:line="240" w:lineRule="auto"/>
-              <w:ind w:left="0" w:right="0" w:firstLine="0"/>
-              <w:jc w:val="left"/>
+              <w:widowControl w:val="0"/>
+              <w:spacing w:line="240" w:lineRule="auto"/>
               <w:rPr>
                 <w:b w:val="1"/>
                 <w:sz w:val="24"/>
@@ -9964,21 +9851,8 @@
           </w:tcPr>
           <w:p>
             <w:pPr>
-              <w:keepNext w:val="0"/>
-              <w:keepLines w:val="0"/>
-              <w:pageBreakBefore w:val="0"/>
-              <w:widowControl w:val="0"/>
-              <w:pBdr>
-                <w:top w:space="0" w:sz="0" w:val="nil"/>
-                <w:left w:space="0" w:sz="0" w:val="nil"/>
-                <w:bottom w:space="0" w:sz="0" w:val="nil"/>
-                <w:right w:space="0" w:sz="0" w:val="nil"/>
-                <w:between w:space="0" w:sz="0" w:val="nil"/>
-              </w:pBdr>
-              <w:shd w:fill="auto" w:val="clear"/>
-              <w:spacing w:after="0" w:before="0" w:line="240" w:lineRule="auto"/>
-              <w:ind w:left="0" w:right="0" w:firstLine="0"/>
-              <w:jc w:val="left"/>
+              <w:widowControl w:val="0"/>
+              <w:spacing w:line="240" w:lineRule="auto"/>
               <w:rPr>
                 <w:b w:val="1"/>
                 <w:sz w:val="24"/>
@@ -10015,61 +9889,35 @@
           </w:tcPr>
           <w:p>
             <w:pPr>
-              <w:keepNext w:val="0"/>
-              <w:keepLines w:val="0"/>
-              <w:pageBreakBefore w:val="0"/>
-              <w:widowControl w:val="0"/>
-              <w:pBdr>
-                <w:top w:space="0" w:sz="0" w:val="nil"/>
-                <w:left w:space="0" w:sz="0" w:val="nil"/>
-                <w:bottom w:space="0" w:sz="0" w:val="nil"/>
-                <w:right w:space="0" w:sz="0" w:val="nil"/>
-                <w:between w:space="0" w:sz="0" w:val="nil"/>
-              </w:pBdr>
-              <w:shd w:fill="auto" w:val="clear"/>
-              <w:spacing w:after="0" w:before="0" w:line="240" w:lineRule="auto"/>
-              <w:ind w:left="0" w:right="0" w:firstLine="0"/>
-              <w:jc w:val="left"/>
-              <w:rPr>
-                <w:sz w:val="24"/>
-                <w:szCs w:val="24"/>
-              </w:rPr>
-            </w:pPr>
-            <w:r>
-              <w:rPr>
-                <w:rtl w:val="0"/>
-              </w:rPr>
-            </w:r>
-          </w:p>
-        </w:tc>
-        <w:tc>
-          <w:tcPr>
-            <w:shd w:fill="auto" w:val="clear"/>
-            <w:tcMar>
-              <w:top w:w="100.0" w:type="dxa"/>
-              <w:left w:w="100.0" w:type="dxa"/>
-              <w:bottom w:w="100.0" w:type="dxa"/>
-              <w:right w:w="100.0" w:type="dxa"/>
-            </w:tcMar>
-            <w:vAlign w:val="top"/>
-          </w:tcPr>
-          <w:p>
-            <w:pPr>
-              <w:keepNext w:val="0"/>
-              <w:keepLines w:val="0"/>
-              <w:pageBreakBefore w:val="0"/>
-              <w:widowControl w:val="0"/>
-              <w:pBdr>
-                <w:top w:space="0" w:sz="0" w:val="nil"/>
-                <w:left w:space="0" w:sz="0" w:val="nil"/>
-                <w:bottom w:space="0" w:sz="0" w:val="nil"/>
-                <w:right w:space="0" w:sz="0" w:val="nil"/>
-                <w:between w:space="0" w:sz="0" w:val="nil"/>
-              </w:pBdr>
-              <w:shd w:fill="auto" w:val="clear"/>
-              <w:spacing w:after="0" w:before="0" w:line="240" w:lineRule="auto"/>
-              <w:ind w:left="0" w:right="0" w:firstLine="0"/>
-              <w:jc w:val="left"/>
+              <w:widowControl w:val="0"/>
+              <w:spacing w:line="240" w:lineRule="auto"/>
+              <w:rPr>
+                <w:sz w:val="24"/>
+                <w:szCs w:val="24"/>
+              </w:rPr>
+            </w:pPr>
+            <w:r>
+              <w:rPr>
+                <w:rtl w:val="0"/>
+              </w:rPr>
+            </w:r>
+          </w:p>
+        </w:tc>
+        <w:tc>
+          <w:tcPr>
+            <w:shd w:fill="auto" w:val="clear"/>
+            <w:tcMar>
+              <w:top w:w="100.0" w:type="dxa"/>
+              <w:left w:w="100.0" w:type="dxa"/>
+              <w:bottom w:w="100.0" w:type="dxa"/>
+              <w:right w:w="100.0" w:type="dxa"/>
+            </w:tcMar>
+            <w:vAlign w:val="top"/>
+          </w:tcPr>
+          <w:p>
+            <w:pPr>
+              <w:widowControl w:val="0"/>
+              <w:spacing w:line="240" w:lineRule="auto"/>
               <w:rPr>
                 <w:sz w:val="24"/>
                 <w:szCs w:val="24"/>
@@ -10098,21 +9946,8 @@
           </w:tcPr>
           <w:p>
             <w:pPr>
-              <w:keepNext w:val="0"/>
-              <w:keepLines w:val="0"/>
-              <w:pageBreakBefore w:val="0"/>
-              <w:widowControl w:val="0"/>
-              <w:pBdr>
-                <w:top w:space="0" w:sz="0" w:val="nil"/>
-                <w:left w:space="0" w:sz="0" w:val="nil"/>
-                <w:bottom w:space="0" w:sz="0" w:val="nil"/>
-                <w:right w:space="0" w:sz="0" w:val="nil"/>
-                <w:between w:space="0" w:sz="0" w:val="nil"/>
-              </w:pBdr>
-              <w:shd w:fill="auto" w:val="clear"/>
-              <w:spacing w:after="0" w:before="0" w:line="240" w:lineRule="auto"/>
-              <w:ind w:left="0" w:right="0" w:firstLine="0"/>
-              <w:jc w:val="left"/>
+              <w:widowControl w:val="0"/>
+              <w:spacing w:line="240" w:lineRule="auto"/>
               <w:rPr>
                 <w:sz w:val="24"/>
                 <w:szCs w:val="24"/>
@@ -10132,7 +9967,6 @@
     </w:tbl>
     <w:p>
       <w:pPr>
-        <w:ind w:left="0" w:firstLine="0"/>
         <w:rPr>
           <w:b w:val="1"/>
           <w:sz w:val="24"/>
@@ -10149,23 +9983,7 @@
       <w:pPr>
         <w:ind w:left="0" w:firstLine="0"/>
         <w:rPr>
-          <w:sz w:val="24"/>
-          <w:szCs w:val="24"/>
-        </w:rPr>
-      </w:pPr>
-      <w:r>
-        <w:rPr>
-          <w:sz w:val="24"/>
-          <w:szCs w:val="24"/>
-          <w:rtl w:val="0"/>
-        </w:rPr>
-        <w:t xml:space="preserve">3.1.2 Perspectiva lógica: (simbología: UML)</w:t>
-      </w:r>
-    </w:p>
-    <w:p>
-      <w:pPr>
-        <w:ind w:left="0" w:firstLine="0"/>
-        <w:rPr>
+          <w:b w:val="1"/>
           <w:sz w:val="24"/>
           <w:szCs w:val="24"/>
         </w:rPr>
@@ -11184,13 +11002,37 @@
       <w:lvlText w:val="-"/>
       <w:lvlJc w:val="left"/>
       <w:pPr>
+        <w:ind w:left="720" w:hanging="360"/>
+      </w:pPr>
+      <w:rPr>
+        <w:u w:val="none"/>
+      </w:rPr>
+    </w:lvl>
+    <w:lvl w:ilvl="1">
+      <w:start w:val="1"/>
+      <w:numFmt w:val="bullet"/>
+      <w:lvlText w:val="-"/>
+      <w:lvlJc w:val="left"/>
+      <w:pPr>
+        <w:ind w:left="1440" w:hanging="360"/>
+      </w:pPr>
+      <w:rPr>
+        <w:u w:val="none"/>
+      </w:rPr>
+    </w:lvl>
+    <w:lvl w:ilvl="2">
+      <w:start w:val="1"/>
+      <w:numFmt w:val="bullet"/>
+      <w:lvlText w:val="-"/>
+      <w:lvlJc w:val="left"/>
+      <w:pPr>
         <w:ind w:left="2160" w:hanging="360"/>
       </w:pPr>
       <w:rPr>
         <w:u w:val="none"/>
       </w:rPr>
     </w:lvl>
-    <w:lvl w:ilvl="1">
+    <w:lvl w:ilvl="3">
       <w:start w:val="1"/>
       <w:numFmt w:val="bullet"/>
       <w:lvlText w:val="-"/>
@@ -11202,7 +11044,7 @@
         <w:u w:val="none"/>
       </w:rPr>
     </w:lvl>
-    <w:lvl w:ilvl="2">
+    <w:lvl w:ilvl="4">
       <w:start w:val="1"/>
       <w:numFmt w:val="bullet"/>
       <w:lvlText w:val="-"/>
@@ -11214,7 +11056,7 @@
         <w:u w:val="none"/>
       </w:rPr>
     </w:lvl>
-    <w:lvl w:ilvl="3">
+    <w:lvl w:ilvl="5">
       <w:start w:val="1"/>
       <w:numFmt w:val="bullet"/>
       <w:lvlText w:val="-"/>
@@ -11226,7 +11068,7 @@
         <w:u w:val="none"/>
       </w:rPr>
     </w:lvl>
-    <w:lvl w:ilvl="4">
+    <w:lvl w:ilvl="6">
       <w:start w:val="1"/>
       <w:numFmt w:val="bullet"/>
       <w:lvlText w:val="-"/>
@@ -11238,7 +11080,7 @@
         <w:u w:val="none"/>
       </w:rPr>
     </w:lvl>
-    <w:lvl w:ilvl="5">
+    <w:lvl w:ilvl="7">
       <w:start w:val="1"/>
       <w:numFmt w:val="bullet"/>
       <w:lvlText w:val="-"/>
@@ -11250,37 +11092,13 @@
         <w:u w:val="none"/>
       </w:rPr>
     </w:lvl>
-    <w:lvl w:ilvl="6">
+    <w:lvl w:ilvl="8">
       <w:start w:val="1"/>
       <w:numFmt w:val="bullet"/>
       <w:lvlText w:val="-"/>
       <w:lvlJc w:val="left"/>
       <w:pPr>
         <w:ind w:left="6480" w:hanging="360"/>
-      </w:pPr>
-      <w:rPr>
-        <w:u w:val="none"/>
-      </w:rPr>
-    </w:lvl>
-    <w:lvl w:ilvl="7">
-      <w:start w:val="1"/>
-      <w:numFmt w:val="bullet"/>
-      <w:lvlText w:val="-"/>
-      <w:lvlJc w:val="left"/>
-      <w:pPr>
-        <w:ind w:left="7200" w:hanging="360"/>
-      </w:pPr>
-      <w:rPr>
-        <w:u w:val="none"/>
-      </w:rPr>
-    </w:lvl>
-    <w:lvl w:ilvl="8">
-      <w:start w:val="1"/>
-      <w:numFmt w:val="bullet"/>
-      <w:lvlText w:val="-"/>
-      <w:lvlJc w:val="left"/>
-      <w:pPr>
-        <w:ind w:left="7920" w:hanging="360"/>
       </w:pPr>
       <w:rPr>
         <w:u w:val="none"/>
@@ -11291,10 +11109,10 @@
     <w:lvl w:ilvl="0">
       <w:start w:val="1"/>
       <w:numFmt w:val="bullet"/>
-      <w:lvlText w:val="●"/>
-      <w:lvlJc w:val="left"/>
-      <w:pPr>
-        <w:ind w:left="720" w:hanging="360"/>
+      <w:lvlText w:val="-"/>
+      <w:lvlJc w:val="left"/>
+      <w:pPr>
+        <w:ind w:left="2160" w:hanging="360"/>
       </w:pPr>
       <w:rPr>
         <w:u w:val="none"/>
@@ -11303,10 +11121,10 @@
     <w:lvl w:ilvl="1">
       <w:start w:val="1"/>
       <w:numFmt w:val="bullet"/>
-      <w:lvlText w:val="○"/>
-      <w:lvlJc w:val="left"/>
-      <w:pPr>
-        <w:ind w:left="1440" w:hanging="360"/>
+      <w:lvlText w:val="-"/>
+      <w:lvlJc w:val="left"/>
+      <w:pPr>
+        <w:ind w:left="2880" w:hanging="360"/>
       </w:pPr>
       <w:rPr>
         <w:u w:val="none"/>
@@ -11315,10 +11133,10 @@
     <w:lvl w:ilvl="2">
       <w:start w:val="1"/>
       <w:numFmt w:val="bullet"/>
-      <w:lvlText w:val="■"/>
-      <w:lvlJc w:val="left"/>
-      <w:pPr>
-        <w:ind w:left="2160" w:hanging="360"/>
+      <w:lvlText w:val="-"/>
+      <w:lvlJc w:val="left"/>
+      <w:pPr>
+        <w:ind w:left="3600" w:hanging="360"/>
       </w:pPr>
       <w:rPr>
         <w:u w:val="none"/>
@@ -11327,10 +11145,10 @@
     <w:lvl w:ilvl="3">
       <w:start w:val="1"/>
       <w:numFmt w:val="bullet"/>
-      <w:lvlText w:val="●"/>
-      <w:lvlJc w:val="left"/>
-      <w:pPr>
-        <w:ind w:left="2880" w:hanging="360"/>
+      <w:lvlText w:val="-"/>
+      <w:lvlJc w:val="left"/>
+      <w:pPr>
+        <w:ind w:left="4320" w:hanging="360"/>
       </w:pPr>
       <w:rPr>
         <w:u w:val="none"/>
@@ -11339,10 +11157,10 @@
     <w:lvl w:ilvl="4">
       <w:start w:val="1"/>
       <w:numFmt w:val="bullet"/>
-      <w:lvlText w:val="○"/>
-      <w:lvlJc w:val="left"/>
-      <w:pPr>
-        <w:ind w:left="3600" w:hanging="360"/>
+      <w:lvlText w:val="-"/>
+      <w:lvlJc w:val="left"/>
+      <w:pPr>
+        <w:ind w:left="5040" w:hanging="360"/>
       </w:pPr>
       <w:rPr>
         <w:u w:val="none"/>
@@ -11351,10 +11169,10 @@
     <w:lvl w:ilvl="5">
       <w:start w:val="1"/>
       <w:numFmt w:val="bullet"/>
-      <w:lvlText w:val="■"/>
-      <w:lvlJc w:val="left"/>
-      <w:pPr>
-        <w:ind w:left="4320" w:hanging="360"/>
+      <w:lvlText w:val="-"/>
+      <w:lvlJc w:val="left"/>
+      <w:pPr>
+        <w:ind w:left="5760" w:hanging="360"/>
       </w:pPr>
       <w:rPr>
         <w:u w:val="none"/>
@@ -11363,10 +11181,10 @@
     <w:lvl w:ilvl="6">
       <w:start w:val="1"/>
       <w:numFmt w:val="bullet"/>
-      <w:lvlText w:val="●"/>
-      <w:lvlJc w:val="left"/>
-      <w:pPr>
-        <w:ind w:left="5040" w:hanging="360"/>
+      <w:lvlText w:val="-"/>
+      <w:lvlJc w:val="left"/>
+      <w:pPr>
+        <w:ind w:left="6480" w:hanging="360"/>
       </w:pPr>
       <w:rPr>
         <w:u w:val="none"/>
@@ -11375,10 +11193,10 @@
     <w:lvl w:ilvl="7">
       <w:start w:val="1"/>
       <w:numFmt w:val="bullet"/>
-      <w:lvlText w:val="○"/>
-      <w:lvlJc w:val="left"/>
-      <w:pPr>
-        <w:ind w:left="5760" w:hanging="360"/>
+      <w:lvlText w:val="-"/>
+      <w:lvlJc w:val="left"/>
+      <w:pPr>
+        <w:ind w:left="7200" w:hanging="360"/>
       </w:pPr>
       <w:rPr>
         <w:u w:val="none"/>
@@ -11387,10 +11205,10 @@
     <w:lvl w:ilvl="8">
       <w:start w:val="1"/>
       <w:numFmt w:val="bullet"/>
-      <w:lvlText w:val="■"/>
-      <w:lvlJc w:val="left"/>
-      <w:pPr>
-        <w:ind w:left="6480" w:hanging="360"/>
+      <w:lvlText w:val="-"/>
+      <w:lvlJc w:val="left"/>
+      <w:pPr>
+        <w:ind w:left="7920" w:hanging="360"/>
       </w:pPr>
       <w:rPr>
         <w:u w:val="none"/>
@@ -11618,6 +11436,116 @@
     </w:lvl>
   </w:abstractNum>
   <w:abstractNum w:abstractNumId="14">
+    <w:lvl w:ilvl="0">
+      <w:start w:val="1"/>
+      <w:numFmt w:val="bullet"/>
+      <w:lvlText w:val="●"/>
+      <w:lvlJc w:val="left"/>
+      <w:pPr>
+        <w:ind w:left="720" w:hanging="360"/>
+      </w:pPr>
+      <w:rPr>
+        <w:u w:val="none"/>
+      </w:rPr>
+    </w:lvl>
+    <w:lvl w:ilvl="1">
+      <w:start w:val="1"/>
+      <w:numFmt w:val="bullet"/>
+      <w:lvlText w:val="○"/>
+      <w:lvlJc w:val="left"/>
+      <w:pPr>
+        <w:ind w:left="1440" w:hanging="360"/>
+      </w:pPr>
+      <w:rPr>
+        <w:u w:val="none"/>
+      </w:rPr>
+    </w:lvl>
+    <w:lvl w:ilvl="2">
+      <w:start w:val="1"/>
+      <w:numFmt w:val="bullet"/>
+      <w:lvlText w:val="■"/>
+      <w:lvlJc w:val="left"/>
+      <w:pPr>
+        <w:ind w:left="2160" w:hanging="360"/>
+      </w:pPr>
+      <w:rPr>
+        <w:u w:val="none"/>
+      </w:rPr>
+    </w:lvl>
+    <w:lvl w:ilvl="3">
+      <w:start w:val="1"/>
+      <w:numFmt w:val="bullet"/>
+      <w:lvlText w:val="●"/>
+      <w:lvlJc w:val="left"/>
+      <w:pPr>
+        <w:ind w:left="2880" w:hanging="360"/>
+      </w:pPr>
+      <w:rPr>
+        <w:u w:val="none"/>
+      </w:rPr>
+    </w:lvl>
+    <w:lvl w:ilvl="4">
+      <w:start w:val="1"/>
+      <w:numFmt w:val="bullet"/>
+      <w:lvlText w:val="○"/>
+      <w:lvlJc w:val="left"/>
+      <w:pPr>
+        <w:ind w:left="3600" w:hanging="360"/>
+      </w:pPr>
+      <w:rPr>
+        <w:u w:val="none"/>
+      </w:rPr>
+    </w:lvl>
+    <w:lvl w:ilvl="5">
+      <w:start w:val="1"/>
+      <w:numFmt w:val="bullet"/>
+      <w:lvlText w:val="■"/>
+      <w:lvlJc w:val="left"/>
+      <w:pPr>
+        <w:ind w:left="4320" w:hanging="360"/>
+      </w:pPr>
+      <w:rPr>
+        <w:u w:val="none"/>
+      </w:rPr>
+    </w:lvl>
+    <w:lvl w:ilvl="6">
+      <w:start w:val="1"/>
+      <w:numFmt w:val="bullet"/>
+      <w:lvlText w:val="●"/>
+      <w:lvlJc w:val="left"/>
+      <w:pPr>
+        <w:ind w:left="5040" w:hanging="360"/>
+      </w:pPr>
+      <w:rPr>
+        <w:u w:val="none"/>
+      </w:rPr>
+    </w:lvl>
+    <w:lvl w:ilvl="7">
+      <w:start w:val="1"/>
+      <w:numFmt w:val="bullet"/>
+      <w:lvlText w:val="○"/>
+      <w:lvlJc w:val="left"/>
+      <w:pPr>
+        <w:ind w:left="5760" w:hanging="360"/>
+      </w:pPr>
+      <w:rPr>
+        <w:u w:val="none"/>
+      </w:rPr>
+    </w:lvl>
+    <w:lvl w:ilvl="8">
+      <w:start w:val="1"/>
+      <w:numFmt w:val="bullet"/>
+      <w:lvlText w:val="■"/>
+      <w:lvlJc w:val="left"/>
+      <w:pPr>
+        <w:ind w:left="6480" w:hanging="360"/>
+      </w:pPr>
+      <w:rPr>
+        <w:u w:val="none"/>
+      </w:rPr>
+    </w:lvl>
+  </w:abstractNum>
+  <w:abstractNum w:abstractNumId="15">
     <w:lvl w:ilvl="0">
       <w:start w:val="1"/>
       <w:numFmt w:val="bullet"/>
@@ -11768,6 +11696,9 @@
   </w:num>
   <w:num w:numId="14">
     <w:abstractNumId w:val="14"/>
+  </w:num>
+  <w:num w:numId="15">
+    <w:abstractNumId w:val="15"/>
   </w:num>
 </w:numbering>
 </file>

</xml_diff>

<commit_message>
Actualización documento de Arquitectura de Software
En un trabajo conjunto añadimos información para el documento de Arquitectura de Software.
</commit_message>
<xml_diff>
--- a/Desarrollo/SPVL/Análisis/SPVL-DAS.docx
+++ b/Desarrollo/SPVL/Análisis/SPVL-DAS.docx
@@ -94,12 +94,12 @@
           <wp:inline distB="114300" distT="114300" distL="114300" distR="114300">
             <wp:extent cx="1549237" cy="1897255"/>
             <wp:effectExtent b="0" l="0" r="0" t="0"/>
-            <wp:docPr id="7" name="image7.png"/>
+            <wp:docPr id="7" name="image4.png"/>
             <a:graphic>
               <a:graphicData uri="http://schemas.openxmlformats.org/drawingml/2006/picture">
                 <pic:pic>
                   <pic:nvPicPr>
-                    <pic:cNvPr id="0" name="image7.png"/>
+                    <pic:cNvPr id="0" name="image4.png"/>
                     <pic:cNvPicPr preferRelativeResize="0"/>
                   </pic:nvPicPr>
                   <pic:blipFill>
@@ -1101,7 +1101,7 @@
                 <w:szCs w:val="24"/>
                 <w:rtl w:val="0"/>
               </w:rPr>
-              <w:t xml:space="preserve">Se agrego la descripción de la segunda iteración.</w:t>
+              <w:t xml:space="preserve">Se agregó la descripción de la segunda iteración.</w:t>
             </w:r>
           </w:p>
         </w:tc>
@@ -1132,6 +1132,142 @@
                 <w:rtl w:val="0"/>
               </w:rPr>
               <w:t xml:space="preserve">11/11/2022</w:t>
+            </w:r>
+          </w:p>
+        </w:tc>
+      </w:tr>
+      <w:tr>
+        <w:trPr>
+          <w:cantSplit w:val="0"/>
+          <w:tblHeader w:val="0"/>
+        </w:trPr>
+        <w:tc>
+          <w:tcPr>
+            <w:shd w:fill="auto" w:val="clear"/>
+            <w:tcMar>
+              <w:top w:w="100.0" w:type="dxa"/>
+              <w:left w:w="100.0" w:type="dxa"/>
+              <w:bottom w:w="100.0" w:type="dxa"/>
+              <w:right w:w="100.0" w:type="dxa"/>
+            </w:tcMar>
+            <w:vAlign w:val="top"/>
+          </w:tcPr>
+          <w:p>
+            <w:pPr>
+              <w:widowControl w:val="0"/>
+              <w:spacing w:line="240" w:lineRule="auto"/>
+              <w:rPr>
+                <w:sz w:val="24"/>
+                <w:szCs w:val="24"/>
+              </w:rPr>
+            </w:pPr>
+            <w:r>
+              <w:rPr>
+                <w:sz w:val="24"/>
+                <w:szCs w:val="24"/>
+                <w:rtl w:val="0"/>
+              </w:rPr>
+              <w:t xml:space="preserve">1.2</w:t>
+            </w:r>
+          </w:p>
+        </w:tc>
+        <w:tc>
+          <w:tcPr>
+            <w:shd w:fill="auto" w:val="clear"/>
+            <w:tcMar>
+              <w:top w:w="100.0" w:type="dxa"/>
+              <w:left w:w="100.0" w:type="dxa"/>
+              <w:bottom w:w="100.0" w:type="dxa"/>
+              <w:right w:w="100.0" w:type="dxa"/>
+            </w:tcMar>
+            <w:vAlign w:val="top"/>
+          </w:tcPr>
+          <w:p>
+            <w:pPr>
+              <w:widowControl w:val="0"/>
+              <w:numPr>
+                <w:ilvl w:val="0"/>
+                <w:numId w:val="15"/>
+              </w:numPr>
+              <w:spacing w:line="240" w:lineRule="auto"/>
+              <w:ind w:left="720" w:hanging="360"/>
+              <w:rPr>
+                <w:sz w:val="24"/>
+                <w:szCs w:val="24"/>
+              </w:rPr>
+            </w:pPr>
+            <w:r>
+              <w:rPr>
+                <w:sz w:val="24"/>
+                <w:szCs w:val="24"/>
+                <w:rtl w:val="0"/>
+              </w:rPr>
+              <w:t xml:space="preserve">Gustavo Alonso Tuyo Acero</w:t>
+            </w:r>
+          </w:p>
+        </w:tc>
+        <w:tc>
+          <w:tcPr>
+            <w:shd w:fill="auto" w:val="clear"/>
+            <w:tcMar>
+              <w:top w:w="100.0" w:type="dxa"/>
+              <w:left w:w="100.0" w:type="dxa"/>
+              <w:bottom w:w="100.0" w:type="dxa"/>
+              <w:right w:w="100.0" w:type="dxa"/>
+            </w:tcMar>
+            <w:vAlign w:val="top"/>
+          </w:tcPr>
+          <w:p>
+            <w:pPr>
+              <w:widowControl w:val="0"/>
+              <w:numPr>
+                <w:ilvl w:val="0"/>
+                <w:numId w:val="10"/>
+              </w:numPr>
+              <w:spacing w:line="240" w:lineRule="auto"/>
+              <w:ind w:left="720" w:hanging="360"/>
+              <w:rPr>
+                <w:sz w:val="24"/>
+                <w:szCs w:val="24"/>
+              </w:rPr>
+            </w:pPr>
+            <w:r>
+              <w:rPr>
+                <w:sz w:val="24"/>
+                <w:szCs w:val="24"/>
+                <w:rtl w:val="0"/>
+              </w:rPr>
+              <w:t xml:space="preserve">Se agregó la descripción de la tercera iteración.</w:t>
+            </w:r>
+          </w:p>
+        </w:tc>
+        <w:tc>
+          <w:tcPr>
+            <w:shd w:fill="auto" w:val="clear"/>
+            <w:tcMar>
+              <w:top w:w="100.0" w:type="dxa"/>
+              <w:left w:w="100.0" w:type="dxa"/>
+              <w:bottom w:w="100.0" w:type="dxa"/>
+              <w:right w:w="100.0" w:type="dxa"/>
+            </w:tcMar>
+            <w:vAlign w:val="top"/>
+          </w:tcPr>
+          <w:p>
+            <w:pPr>
+              <w:widowControl w:val="0"/>
+              <w:spacing w:line="240" w:lineRule="auto"/>
+              <w:rPr>
+                <w:sz w:val="24"/>
+                <w:szCs w:val="24"/>
+              </w:rPr>
+            </w:pPr>
+            <w:r>
+              <w:rPr>
+                <w:sz w:val="24"/>
+                <w:szCs w:val="24"/>
+                <w:rtl w:val="0"/>
+              </w:rPr>
+              <w:t xml:space="preserve">3/12/2022</w:t>
             </w:r>
           </w:p>
         </w:tc>
@@ -1317,102 +1453,6 @@
       <w:pPr>
         <w:spacing w:line="360" w:lineRule="auto"/>
         <w:jc w:val="center"/>
-        <w:rPr>
-          <w:b w:val="1"/>
-          <w:sz w:val="24"/>
-          <w:szCs w:val="24"/>
-        </w:rPr>
-      </w:pPr>
-      <w:r>
-        <w:rPr>
-          <w:rtl w:val="0"/>
-        </w:rPr>
-      </w:r>
-    </w:p>
-    <w:p>
-      <w:pPr>
-        <w:spacing w:line="360" w:lineRule="auto"/>
-        <w:jc w:val="center"/>
-        <w:rPr>
-          <w:b w:val="1"/>
-          <w:sz w:val="24"/>
-          <w:szCs w:val="24"/>
-        </w:rPr>
-      </w:pPr>
-      <w:r>
-        <w:rPr>
-          <w:rtl w:val="0"/>
-        </w:rPr>
-      </w:r>
-    </w:p>
-    <w:p>
-      <w:pPr>
-        <w:spacing w:line="360" w:lineRule="auto"/>
-        <w:jc w:val="center"/>
-        <w:rPr>
-          <w:b w:val="1"/>
-          <w:sz w:val="24"/>
-          <w:szCs w:val="24"/>
-        </w:rPr>
-      </w:pPr>
-      <w:r>
-        <w:rPr>
-          <w:rtl w:val="0"/>
-        </w:rPr>
-      </w:r>
-    </w:p>
-    <w:p>
-      <w:pPr>
-        <w:spacing w:line="360" w:lineRule="auto"/>
-        <w:jc w:val="center"/>
-        <w:rPr>
-          <w:b w:val="1"/>
-          <w:sz w:val="24"/>
-          <w:szCs w:val="24"/>
-        </w:rPr>
-      </w:pPr>
-      <w:r>
-        <w:rPr>
-          <w:rtl w:val="0"/>
-        </w:rPr>
-      </w:r>
-    </w:p>
-    <w:p>
-      <w:pPr>
-        <w:spacing w:line="360" w:lineRule="auto"/>
-        <w:jc w:val="center"/>
-        <w:rPr>
-          <w:b w:val="1"/>
-          <w:sz w:val="24"/>
-          <w:szCs w:val="24"/>
-        </w:rPr>
-      </w:pPr>
-      <w:r>
-        <w:rPr>
-          <w:rtl w:val="0"/>
-        </w:rPr>
-      </w:r>
-    </w:p>
-    <w:p>
-      <w:pPr>
-        <w:spacing w:line="360" w:lineRule="auto"/>
-        <w:jc w:val="center"/>
-        <w:rPr>
-          <w:b w:val="1"/>
-          <w:sz w:val="24"/>
-          <w:szCs w:val="24"/>
-        </w:rPr>
-      </w:pPr>
-      <w:r>
-        <w:rPr>
-          <w:rtl w:val="0"/>
-        </w:rPr>
-      </w:r>
-    </w:p>
-    <w:p>
-      <w:pPr>
-        <w:spacing w:line="360" w:lineRule="auto"/>
-        <w:jc w:val="left"/>
         <w:rPr>
           <w:b w:val="1"/>
           <w:sz w:val="24"/>
@@ -5077,12 +5117,12 @@
             <wp:extent cx="4138613" cy="2261800"/>
             <wp:effectExtent b="0" l="0" r="0" t="0"/>
             <wp:wrapNone/>
-            <wp:docPr id="6" name="image6.png"/>
+            <wp:docPr id="6" name="image7.png"/>
             <a:graphic>
               <a:graphicData uri="http://schemas.openxmlformats.org/drawingml/2006/picture">
                 <pic:pic>
                   <pic:nvPicPr>
-                    <pic:cNvPr id="0" name="image6.png"/>
+                    <pic:cNvPr id="0" name="image7.png"/>
                     <pic:cNvPicPr preferRelativeResize="0"/>
                   </pic:nvPicPr>
                   <pic:blipFill>
@@ -7863,12 +7903,12 @@
                 <wp:inline distB="114300" distT="114300" distL="114300" distR="114300">
                   <wp:extent cx="1466850" cy="1689100"/>
                   <wp:effectExtent b="0" l="0" r="0" t="0"/>
-                  <wp:docPr id="5" name="image5.png"/>
+                  <wp:docPr id="5" name="image2.png"/>
                   <a:graphic>
                     <a:graphicData uri="http://schemas.openxmlformats.org/drawingml/2006/picture">
                       <pic:pic>
                         <pic:nvPicPr>
-                          <pic:cNvPr id="0" name="image5.png"/>
+                          <pic:cNvPr id="0" name="image2.png"/>
                           <pic:cNvPicPr preferRelativeResize="0"/>
                         </pic:nvPicPr>
                         <pic:blipFill>
@@ -7997,12 +8037,12 @@
                 <wp:inline distB="114300" distT="114300" distL="114300" distR="114300">
                   <wp:extent cx="1695450" cy="1270000"/>
                   <wp:effectExtent b="0" l="0" r="0" t="0"/>
-                  <wp:docPr id="2" name="image2.png"/>
+                  <wp:docPr id="2" name="image5.png"/>
                   <a:graphic>
                     <a:graphicData uri="http://schemas.openxmlformats.org/drawingml/2006/picture">
                       <pic:pic>
                         <pic:nvPicPr>
-                          <pic:cNvPr id="0" name="image2.png"/>
+                          <pic:cNvPr id="0" name="image5.png"/>
                           <pic:cNvPicPr preferRelativeResize="0"/>
                         </pic:nvPicPr>
                         <pic:blipFill>
@@ -8131,12 +8171,12 @@
                 <wp:inline distB="114300" distT="114300" distL="114300" distR="114300">
                   <wp:extent cx="1695450" cy="1701800"/>
                   <wp:effectExtent b="0" l="0" r="0" t="0"/>
-                  <wp:docPr id="1" name="image1.png"/>
+                  <wp:docPr id="1" name="image6.png"/>
                   <a:graphic>
                     <a:graphicData uri="http://schemas.openxmlformats.org/drawingml/2006/picture">
                       <pic:pic>
                         <pic:nvPicPr>
-                          <pic:cNvPr id="0" name="image1.png"/>
+                          <pic:cNvPr id="0" name="image6.png"/>
                           <pic:cNvPicPr preferRelativeResize="0"/>
                         </pic:nvPicPr>
                         <pic:blipFill>
@@ -8746,12 +8786,12 @@
           <wp:inline distB="114300" distT="114300" distL="114300" distR="114300">
             <wp:extent cx="2409825" cy="6257925"/>
             <wp:effectExtent b="0" l="0" r="0" t="0"/>
-            <wp:docPr id="3" name="image4.png"/>
+            <wp:docPr id="3" name="image1.png"/>
             <a:graphic>
               <a:graphicData uri="http://schemas.openxmlformats.org/drawingml/2006/picture">
                 <pic:pic>
                   <pic:nvPicPr>
-                    <pic:cNvPr id="0" name="image4.png"/>
+                    <pic:cNvPr id="0" name="image1.png"/>
                     <pic:cNvPicPr preferRelativeResize="0"/>
                   </pic:nvPicPr>
                   <pic:blipFill>
@@ -9582,14 +9622,14 @@
         <w:tblLook w:val="0600"/>
       </w:tblPr>
       <w:tblGrid>
-        <w:gridCol w:w="3009.6666666666665"/>
-        <w:gridCol w:w="3009.6666666666665"/>
-        <w:gridCol w:w="3009.6666666666665"/>
+        <w:gridCol w:w="2925"/>
+        <w:gridCol w:w="3075"/>
+        <w:gridCol w:w="3029"/>
         <w:tblGridChange w:id="0">
           <w:tblGrid>
-            <w:gridCol w:w="3009.6666666666665"/>
-            <w:gridCol w:w="3009.6666666666665"/>
-            <w:gridCol w:w="3009.6666666666665"/>
+            <w:gridCol w:w="2925"/>
+            <w:gridCol w:w="3075"/>
+            <w:gridCol w:w="3029"/>
           </w:tblGrid>
         </w:tblGridChange>
       </w:tblGrid>
@@ -9981,7 +10021,430 @@
     </w:p>
     <w:p>
       <w:pPr>
-        <w:ind w:left="0" w:firstLine="0"/>
+        <w:numPr>
+          <w:ilvl w:val="1"/>
+          <w:numId w:val="2"/>
+        </w:numPr>
+        <w:ind w:left="1440" w:hanging="360"/>
+        <w:rPr>
+          <w:b w:val="1"/>
+          <w:sz w:val="24"/>
+          <w:szCs w:val="24"/>
+          <w:u w:val="none"/>
+        </w:rPr>
+      </w:pPr>
+      <w:r>
+        <w:rPr>
+          <w:b w:val="1"/>
+          <w:sz w:val="24"/>
+          <w:szCs w:val="24"/>
+          <w:rtl w:val="0"/>
+        </w:rPr>
+        <w:t xml:space="preserve">Tercera Iteración</w:t>
+      </w:r>
+    </w:p>
+    <w:tbl>
+      <w:tblPr>
+        <w:tblStyle w:val="Table15"/>
+        <w:tblW w:w="9029.0" w:type="dxa"/>
+        <w:jc w:val="left"/>
+        <w:tblBorders>
+          <w:top w:color="000000" w:space="0" w:sz="8" w:val="single"/>
+          <w:left w:color="000000" w:space="0" w:sz="8" w:val="single"/>
+          <w:bottom w:color="000000" w:space="0" w:sz="8" w:val="single"/>
+          <w:right w:color="000000" w:space="0" w:sz="8" w:val="single"/>
+          <w:insideH w:color="000000" w:space="0" w:sz="8" w:val="single"/>
+          <w:insideV w:color="000000" w:space="0" w:sz="8" w:val="single"/>
+        </w:tblBorders>
+        <w:tblLayout w:type="fixed"/>
+        <w:tblLook w:val="0600"/>
+      </w:tblPr>
+      <w:tblGrid>
+        <w:gridCol w:w="2925"/>
+        <w:gridCol w:w="3075"/>
+        <w:gridCol w:w="3029"/>
+        <w:tblGridChange w:id="0">
+          <w:tblGrid>
+            <w:gridCol w:w="2925"/>
+            <w:gridCol w:w="3075"/>
+            <w:gridCol w:w="3029"/>
+          </w:tblGrid>
+        </w:tblGridChange>
+      </w:tblGrid>
+      <w:tr>
+        <w:trPr>
+          <w:cantSplit w:val="0"/>
+          <w:trHeight w:val="440" w:hRule="atLeast"/>
+          <w:tblHeader w:val="0"/>
+        </w:trPr>
+        <w:tc>
+          <w:tcPr>
+            <w:gridSpan w:val="3"/>
+            <w:shd w:fill="auto" w:val="clear"/>
+            <w:tcMar>
+              <w:top w:w="100.0" w:type="dxa"/>
+              <w:left w:w="100.0" w:type="dxa"/>
+              <w:bottom w:w="100.0" w:type="dxa"/>
+              <w:right w:w="100.0" w:type="dxa"/>
+            </w:tcMar>
+            <w:vAlign w:val="top"/>
+          </w:tcPr>
+          <w:p>
+            <w:pPr>
+              <w:widowControl w:val="0"/>
+              <w:spacing w:line="240" w:lineRule="auto"/>
+              <w:rPr>
+                <w:b w:val="1"/>
+                <w:sz w:val="24"/>
+                <w:szCs w:val="24"/>
+              </w:rPr>
+            </w:pPr>
+            <w:r>
+              <w:rPr>
+                <w:b w:val="1"/>
+                <w:sz w:val="24"/>
+                <w:szCs w:val="24"/>
+                <w:rtl w:val="0"/>
+              </w:rPr>
+              <w:t xml:space="preserve">Resumen tercera iteración</w:t>
+            </w:r>
+          </w:p>
+        </w:tc>
+      </w:tr>
+      <w:tr>
+        <w:trPr>
+          <w:cantSplit w:val="0"/>
+          <w:trHeight w:val="440" w:hRule="atLeast"/>
+          <w:tblHeader w:val="0"/>
+        </w:trPr>
+        <w:tc>
+          <w:tcPr>
+            <w:shd w:fill="auto" w:val="clear"/>
+            <w:tcMar>
+              <w:top w:w="100.0" w:type="dxa"/>
+              <w:left w:w="100.0" w:type="dxa"/>
+              <w:bottom w:w="100.0" w:type="dxa"/>
+              <w:right w:w="100.0" w:type="dxa"/>
+            </w:tcMar>
+            <w:vAlign w:val="top"/>
+          </w:tcPr>
+          <w:p>
+            <w:pPr>
+              <w:widowControl w:val="0"/>
+              <w:spacing w:line="240" w:lineRule="auto"/>
+              <w:rPr>
+                <w:sz w:val="24"/>
+                <w:szCs w:val="24"/>
+              </w:rPr>
+            </w:pPr>
+            <w:r>
+              <w:rPr>
+                <w:sz w:val="24"/>
+                <w:szCs w:val="24"/>
+                <w:rtl w:val="0"/>
+              </w:rPr>
+              <w:t xml:space="preserve">Elemento a descomponer </w:t>
+            </w:r>
+          </w:p>
+        </w:tc>
+        <w:tc>
+          <w:tcPr>
+            <w:gridSpan w:val="2"/>
+            <w:shd w:fill="auto" w:val="clear"/>
+            <w:tcMar>
+              <w:top w:w="100.0" w:type="dxa"/>
+              <w:left w:w="100.0" w:type="dxa"/>
+              <w:bottom w:w="100.0" w:type="dxa"/>
+              <w:right w:w="100.0" w:type="dxa"/>
+            </w:tcMar>
+            <w:vAlign w:val="top"/>
+          </w:tcPr>
+          <w:p>
+            <w:pPr>
+              <w:widowControl w:val="0"/>
+              <w:spacing w:line="240" w:lineRule="auto"/>
+              <w:rPr>
+                <w:sz w:val="24"/>
+                <w:szCs w:val="24"/>
+              </w:rPr>
+            </w:pPr>
+            <w:r>
+              <w:rPr>
+                <w:sz w:val="24"/>
+                <w:szCs w:val="24"/>
+                <w:rtl w:val="0"/>
+              </w:rPr>
+              <w:t xml:space="preserve">El sistema (iteración inicial).</w:t>
+            </w:r>
+          </w:p>
+        </w:tc>
+      </w:tr>
+      <w:tr>
+        <w:trPr>
+          <w:cantSplit w:val="0"/>
+          <w:trHeight w:val="440" w:hRule="atLeast"/>
+          <w:tblHeader w:val="0"/>
+        </w:trPr>
+        <w:tc>
+          <w:tcPr>
+            <w:shd w:fill="auto" w:val="clear"/>
+            <w:tcMar>
+              <w:top w:w="100.0" w:type="dxa"/>
+              <w:left w:w="100.0" w:type="dxa"/>
+              <w:bottom w:w="100.0" w:type="dxa"/>
+              <w:right w:w="100.0" w:type="dxa"/>
+            </w:tcMar>
+            <w:vAlign w:val="top"/>
+          </w:tcPr>
+          <w:p>
+            <w:pPr>
+              <w:widowControl w:val="0"/>
+              <w:spacing w:line="240" w:lineRule="auto"/>
+              <w:rPr>
+                <w:sz w:val="24"/>
+                <w:szCs w:val="24"/>
+              </w:rPr>
+            </w:pPr>
+            <w:r>
+              <w:rPr>
+                <w:sz w:val="24"/>
+                <w:szCs w:val="24"/>
+                <w:rtl w:val="0"/>
+              </w:rPr>
+              <w:t xml:space="preserve">Drivers elegidos para la iteración</w:t>
+            </w:r>
+          </w:p>
+        </w:tc>
+        <w:tc>
+          <w:tcPr>
+            <w:gridSpan w:val="2"/>
+            <w:shd w:fill="auto" w:val="clear"/>
+            <w:tcMar>
+              <w:top w:w="100.0" w:type="dxa"/>
+              <w:left w:w="100.0" w:type="dxa"/>
+              <w:bottom w:w="100.0" w:type="dxa"/>
+              <w:right w:w="100.0" w:type="dxa"/>
+            </w:tcMar>
+            <w:vAlign w:val="top"/>
+          </w:tcPr>
+          <w:p>
+            <w:pPr>
+              <w:widowControl w:val="0"/>
+              <w:spacing w:line="240" w:lineRule="auto"/>
+              <w:rPr>
+                <w:sz w:val="24"/>
+                <w:szCs w:val="24"/>
+              </w:rPr>
+            </w:pPr>
+            <w:r>
+              <w:rPr>
+                <w:sz w:val="24"/>
+                <w:szCs w:val="24"/>
+                <w:rtl w:val="0"/>
+              </w:rPr>
+              <w:t xml:space="preserve">RF06, RF07 y RF08</w:t>
+            </w:r>
+          </w:p>
+        </w:tc>
+      </w:tr>
+      <w:tr>
+        <w:trPr>
+          <w:cantSplit w:val="0"/>
+          <w:tblHeader w:val="0"/>
+        </w:trPr>
+        <w:tc>
+          <w:tcPr>
+            <w:shd w:fill="auto" w:val="clear"/>
+            <w:tcMar>
+              <w:top w:w="100.0" w:type="dxa"/>
+              <w:left w:w="100.0" w:type="dxa"/>
+              <w:bottom w:w="100.0" w:type="dxa"/>
+              <w:right w:w="100.0" w:type="dxa"/>
+            </w:tcMar>
+            <w:vAlign w:val="top"/>
+          </w:tcPr>
+          <w:p>
+            <w:pPr>
+              <w:widowControl w:val="0"/>
+              <w:spacing w:line="240" w:lineRule="auto"/>
+              <w:rPr>
+                <w:b w:val="1"/>
+                <w:sz w:val="24"/>
+                <w:szCs w:val="24"/>
+              </w:rPr>
+            </w:pPr>
+            <w:r>
+              <w:rPr>
+                <w:b w:val="1"/>
+                <w:sz w:val="24"/>
+                <w:szCs w:val="24"/>
+                <w:rtl w:val="0"/>
+              </w:rPr>
+              <w:t xml:space="preserve">Conceptos de diseño</w:t>
+            </w:r>
+          </w:p>
+        </w:tc>
+        <w:tc>
+          <w:tcPr>
+            <w:shd w:fill="auto" w:val="clear"/>
+            <w:tcMar>
+              <w:top w:w="100.0" w:type="dxa"/>
+              <w:left w:w="100.0" w:type="dxa"/>
+              <w:bottom w:w="100.0" w:type="dxa"/>
+              <w:right w:w="100.0" w:type="dxa"/>
+            </w:tcMar>
+            <w:vAlign w:val="top"/>
+          </w:tcPr>
+          <w:p>
+            <w:pPr>
+              <w:widowControl w:val="0"/>
+              <w:spacing w:line="240" w:lineRule="auto"/>
+              <w:rPr>
+                <w:b w:val="1"/>
+                <w:sz w:val="24"/>
+                <w:szCs w:val="24"/>
+              </w:rPr>
+            </w:pPr>
+            <w:r>
+              <w:rPr>
+                <w:b w:val="1"/>
+                <w:sz w:val="24"/>
+                <w:szCs w:val="24"/>
+                <w:rtl w:val="0"/>
+              </w:rPr>
+              <w:t xml:space="preserve">Concepto</w:t>
+            </w:r>
+          </w:p>
+        </w:tc>
+        <w:tc>
+          <w:tcPr>
+            <w:shd w:fill="auto" w:val="clear"/>
+            <w:tcMar>
+              <w:top w:w="100.0" w:type="dxa"/>
+              <w:left w:w="100.0" w:type="dxa"/>
+              <w:bottom w:w="100.0" w:type="dxa"/>
+              <w:right w:w="100.0" w:type="dxa"/>
+            </w:tcMar>
+            <w:vAlign w:val="top"/>
+          </w:tcPr>
+          <w:p>
+            <w:pPr>
+              <w:widowControl w:val="0"/>
+              <w:spacing w:line="240" w:lineRule="auto"/>
+              <w:rPr>
+                <w:b w:val="1"/>
+                <w:sz w:val="24"/>
+                <w:szCs w:val="24"/>
+              </w:rPr>
+            </w:pPr>
+            <w:r>
+              <w:rPr>
+                <w:b w:val="1"/>
+                <w:sz w:val="24"/>
+                <w:szCs w:val="24"/>
+                <w:rtl w:val="0"/>
+              </w:rPr>
+              <w:t xml:space="preserve">Justificación</w:t>
+            </w:r>
+          </w:p>
+        </w:tc>
+      </w:tr>
+      <w:tr>
+        <w:trPr>
+          <w:cantSplit w:val="0"/>
+          <w:tblHeader w:val="0"/>
+        </w:trPr>
+        <w:tc>
+          <w:tcPr>
+            <w:shd w:fill="auto" w:val="clear"/>
+            <w:tcMar>
+              <w:top w:w="100.0" w:type="dxa"/>
+              <w:left w:w="100.0" w:type="dxa"/>
+              <w:bottom w:w="100.0" w:type="dxa"/>
+              <w:right w:w="100.0" w:type="dxa"/>
+            </w:tcMar>
+            <w:vAlign w:val="top"/>
+          </w:tcPr>
+          <w:p>
+            <w:pPr>
+              <w:widowControl w:val="0"/>
+              <w:spacing w:line="240" w:lineRule="auto"/>
+              <w:rPr>
+                <w:sz w:val="24"/>
+                <w:szCs w:val="24"/>
+              </w:rPr>
+            </w:pPr>
+            <w:r>
+              <w:rPr>
+                <w:rtl w:val="0"/>
+              </w:rPr>
+            </w:r>
+          </w:p>
+        </w:tc>
+        <w:tc>
+          <w:tcPr>
+            <w:shd w:fill="auto" w:val="clear"/>
+            <w:tcMar>
+              <w:top w:w="100.0" w:type="dxa"/>
+              <w:left w:w="100.0" w:type="dxa"/>
+              <w:bottom w:w="100.0" w:type="dxa"/>
+              <w:right w:w="100.0" w:type="dxa"/>
+            </w:tcMar>
+            <w:vAlign w:val="top"/>
+          </w:tcPr>
+          <w:p>
+            <w:pPr>
+              <w:widowControl w:val="0"/>
+              <w:spacing w:line="240" w:lineRule="auto"/>
+              <w:rPr>
+                <w:sz w:val="24"/>
+                <w:szCs w:val="24"/>
+              </w:rPr>
+            </w:pPr>
+            <w:r>
+              <w:rPr>
+                <w:sz w:val="24"/>
+                <w:szCs w:val="24"/>
+                <w:rtl w:val="0"/>
+              </w:rPr>
+              <w:t xml:space="preserve">Estilo o patrón arquitectónico de capas</w:t>
+            </w:r>
+          </w:p>
+        </w:tc>
+        <w:tc>
+          <w:tcPr>
+            <w:shd w:fill="auto" w:val="clear"/>
+            <w:tcMar>
+              <w:top w:w="100.0" w:type="dxa"/>
+              <w:left w:w="100.0" w:type="dxa"/>
+              <w:bottom w:w="100.0" w:type="dxa"/>
+              <w:right w:w="100.0" w:type="dxa"/>
+            </w:tcMar>
+            <w:vAlign w:val="top"/>
+          </w:tcPr>
+          <w:p>
+            <w:pPr>
+              <w:widowControl w:val="0"/>
+              <w:spacing w:line="240" w:lineRule="auto"/>
+              <w:rPr>
+                <w:sz w:val="24"/>
+                <w:szCs w:val="24"/>
+              </w:rPr>
+            </w:pPr>
+            <w:r>
+              <w:rPr>
+                <w:sz w:val="24"/>
+                <w:szCs w:val="24"/>
+                <w:rtl w:val="0"/>
+              </w:rPr>
+              <w:t xml:space="preserve">Las capas permiten aislar de forma lógica distintas responsabilidades del sistema: los aspectos relacionados con la interacción con el usuario (capa de presentación), el manejo de la lógica de negocio (capa de negocio) y la persistencia de los datos (capa de acceso a datos). </w:t>
+            </w:r>
+          </w:p>
+        </w:tc>
+      </w:tr>
+    </w:tbl>
+    <w:p>
+      <w:pPr>
         <w:rPr>
           <w:b w:val="1"/>
           <w:sz w:val="24"/>
@@ -12026,6 +12489,19 @@
     </w:tblPr>
   </w:style>
   <w:style w:type="table" w:styleId="Table14">
+    <w:basedOn w:val="TableNormal"/>
+    <w:tblPr>
+      <w:tblStyleRowBandSize w:val="1"/>
+      <w:tblStyleColBandSize w:val="1"/>
+      <w:tblCellMar>
+        <w:top w:w="100.0" w:type="dxa"/>
+        <w:left w:w="100.0" w:type="dxa"/>
+        <w:bottom w:w="100.0" w:type="dxa"/>
+        <w:right w:w="100.0" w:type="dxa"/>
+      </w:tblCellMar>
+    </w:tblPr>
+  </w:style>
+  <w:style w:type="table" w:styleId="Table15">
     <w:basedOn w:val="TableNormal"/>
     <w:tblPr>
       <w:tblStyleRowBandSize w:val="1"/>

</xml_diff>